<commit_message>
updated home page image for twitter
</commit_message>
<xml_diff>
--- a/_posts/images/Images.docx
+++ b/_posts/images/Images.docx
@@ -6925,6 +6925,11 @@
       </w:r>
     </w:p>
     <w:p>
+      <w:pPr>
+        <w:rPr>
+          <w:color w:val="365F91" w:themeColor="accent1" w:themeShade="BF"/>
+        </w:rPr>
+      </w:pPr>
       <w:r>
         <w:rPr>
           <w:color w:val="365F91" w:themeColor="accent1" w:themeShade="BF"/>
@@ -7292,6 +7297,41 @@
             <w10:anchorlock/>
           </v:group>
         </w:pict>
+      </w:r>
+    </w:p>
+    <w:p>
+      <w:pPr>
+        <w:rPr>
+          <w:color w:val="365F91" w:themeColor="accent1" w:themeShade="BF"/>
+        </w:rPr>
+      </w:pPr>
+      <w:r>
+        <w:rPr>
+          <w:color w:val="365F91" w:themeColor="accent1" w:themeShade="BF"/>
+        </w:rPr>
+        <w:br w:type="page"/>
+      </w:r>
+    </w:p>
+    <w:p/>
+    <w:p>
+      <w:r>
+        <w:rPr>
+          <w:noProof/>
+          <w:lang w:eastAsia="en-GB"/>
+        </w:rPr>
+        <w:drawing>
+          <wp:inline distT="0" distB="0" distL="0" distR="0">
+            <wp:extent cx="5040000" cy="2519746"/>
+            <wp:effectExtent l="76200" t="19050" r="65400" b="13904"/>
+            <wp:docPr id="1" name="Diagram 1"/>
+            <wp:cNvGraphicFramePr/>
+            <a:graphic xmlns:a="http://schemas.openxmlformats.org/drawingml/2006/main">
+              <a:graphicData uri="http://schemas.openxmlformats.org/drawingml/2006/diagram">
+                <dgm:relIds xmlns:dgm="http://schemas.openxmlformats.org/drawingml/2006/diagram" xmlns:r="http://schemas.openxmlformats.org/officeDocument/2006/relationships" r:dm="rId4" r:lo="rId5" r:qs="rId6" r:cs="rId7"/>
+              </a:graphicData>
+            </a:graphic>
+          </wp:inline>
+        </w:drawing>
       </w:r>
     </w:p>
     <w:p/>
@@ -7537,6 +7577,3355 @@
     </w:rPr>
   </w:style>
 </w:styles>
+</file>
+
+<file path=word/diagrams/colors1.xml><?xml version="1.0" encoding="utf-8"?>
+<dgm:colorsDef xmlns:dgm="http://schemas.openxmlformats.org/drawingml/2006/diagram" xmlns:a="http://schemas.openxmlformats.org/drawingml/2006/main" uniqueId="urn:microsoft.com/office/officeart/2005/8/colors/colorful1">
+  <dgm:title val=""/>
+  <dgm:desc val=""/>
+  <dgm:catLst>
+    <dgm:cat type="colorful" pri="10100"/>
+  </dgm:catLst>
+  <dgm:styleLbl name="node0">
+    <dgm:fillClrLst meth="repeat">
+      <a:schemeClr val="accent1"/>
+    </dgm:fillClrLst>
+    <dgm:linClrLst meth="repeat">
+      <a:schemeClr val="lt1"/>
+    </dgm:linClrLst>
+    <dgm:effectClrLst/>
+    <dgm:txLinClrLst/>
+    <dgm:txFillClrLst/>
+    <dgm:txEffectClrLst/>
+  </dgm:styleLbl>
+  <dgm:styleLbl name="node1">
+    <dgm:fillClrLst meth="repeat">
+      <a:schemeClr val="accent2"/>
+      <a:schemeClr val="accent3"/>
+      <a:schemeClr val="accent4"/>
+      <a:schemeClr val="accent5"/>
+      <a:schemeClr val="accent6"/>
+    </dgm:fillClrLst>
+    <dgm:linClrLst meth="repeat">
+      <a:schemeClr val="lt1"/>
+    </dgm:linClrLst>
+    <dgm:effectClrLst/>
+    <dgm:txLinClrLst/>
+    <dgm:txFillClrLst/>
+    <dgm:txEffectClrLst/>
+  </dgm:styleLbl>
+  <dgm:styleLbl name="alignNode1">
+    <dgm:fillClrLst meth="repeat">
+      <a:schemeClr val="accent2"/>
+      <a:schemeClr val="accent3"/>
+      <a:schemeClr val="accent4"/>
+      <a:schemeClr val="accent5"/>
+      <a:schemeClr val="accent6"/>
+    </dgm:fillClrLst>
+    <dgm:linClrLst meth="repeat">
+      <a:schemeClr val="accent2"/>
+      <a:schemeClr val="accent3"/>
+      <a:schemeClr val="accent4"/>
+      <a:schemeClr val="accent5"/>
+      <a:schemeClr val="accent6"/>
+    </dgm:linClrLst>
+    <dgm:effectClrLst/>
+    <dgm:txLinClrLst/>
+    <dgm:txFillClrLst/>
+    <dgm:txEffectClrLst/>
+  </dgm:styleLbl>
+  <dgm:styleLbl name="lnNode1">
+    <dgm:fillClrLst meth="repeat">
+      <a:schemeClr val="accent2"/>
+      <a:schemeClr val="accent3"/>
+      <a:schemeClr val="accent4"/>
+      <a:schemeClr val="accent5"/>
+      <a:schemeClr val="accent6"/>
+    </dgm:fillClrLst>
+    <dgm:linClrLst meth="repeat">
+      <a:schemeClr val="lt1"/>
+    </dgm:linClrLst>
+    <dgm:effectClrLst/>
+    <dgm:txLinClrLst/>
+    <dgm:txFillClrLst/>
+    <dgm:txEffectClrLst/>
+  </dgm:styleLbl>
+  <dgm:styleLbl name="vennNode1">
+    <dgm:fillClrLst meth="repeat">
+      <a:schemeClr val="accent2">
+        <a:alpha val="50000"/>
+      </a:schemeClr>
+      <a:schemeClr val="accent3">
+        <a:alpha val="50000"/>
+      </a:schemeClr>
+      <a:schemeClr val="accent4">
+        <a:alpha val="50000"/>
+      </a:schemeClr>
+      <a:schemeClr val="accent5">
+        <a:alpha val="50000"/>
+      </a:schemeClr>
+      <a:schemeClr val="accent6">
+        <a:alpha val="50000"/>
+      </a:schemeClr>
+    </dgm:fillClrLst>
+    <dgm:linClrLst meth="repeat">
+      <a:schemeClr val="lt1"/>
+    </dgm:linClrLst>
+    <dgm:effectClrLst/>
+    <dgm:txLinClrLst/>
+    <dgm:txFillClrLst/>
+    <dgm:txEffectClrLst/>
+  </dgm:styleLbl>
+  <dgm:styleLbl name="node2">
+    <dgm:fillClrLst>
+      <a:schemeClr val="accent2"/>
+    </dgm:fillClrLst>
+    <dgm:linClrLst meth="repeat">
+      <a:schemeClr val="lt1"/>
+    </dgm:linClrLst>
+    <dgm:effectClrLst/>
+    <dgm:txLinClrLst/>
+    <dgm:txFillClrLst/>
+    <dgm:txEffectClrLst/>
+  </dgm:styleLbl>
+  <dgm:styleLbl name="node3">
+    <dgm:fillClrLst>
+      <a:schemeClr val="accent3"/>
+    </dgm:fillClrLst>
+    <dgm:linClrLst meth="repeat">
+      <a:schemeClr val="lt1"/>
+    </dgm:linClrLst>
+    <dgm:effectClrLst/>
+    <dgm:txLinClrLst/>
+    <dgm:txFillClrLst/>
+    <dgm:txEffectClrLst/>
+  </dgm:styleLbl>
+  <dgm:styleLbl name="node4">
+    <dgm:fillClrLst>
+      <a:schemeClr val="accent4"/>
+    </dgm:fillClrLst>
+    <dgm:linClrLst meth="repeat">
+      <a:schemeClr val="lt1"/>
+    </dgm:linClrLst>
+    <dgm:effectClrLst/>
+    <dgm:txLinClrLst/>
+    <dgm:txFillClrLst/>
+    <dgm:txEffectClrLst/>
+  </dgm:styleLbl>
+  <dgm:styleLbl name="fgImgPlace1">
+    <dgm:fillClrLst meth="repeat">
+      <a:schemeClr val="accent2">
+        <a:tint val="50000"/>
+      </a:schemeClr>
+      <a:schemeClr val="accent3">
+        <a:tint val="50000"/>
+      </a:schemeClr>
+      <a:schemeClr val="accent4">
+        <a:tint val="50000"/>
+      </a:schemeClr>
+      <a:schemeClr val="accent5">
+        <a:tint val="50000"/>
+      </a:schemeClr>
+      <a:schemeClr val="accent6">
+        <a:tint val="50000"/>
+      </a:schemeClr>
+    </dgm:fillClrLst>
+    <dgm:linClrLst meth="repeat">
+      <a:schemeClr val="lt1"/>
+    </dgm:linClrLst>
+    <dgm:effectClrLst/>
+    <dgm:txLinClrLst/>
+    <dgm:txFillClrLst meth="repeat">
+      <a:schemeClr val="lt1"/>
+    </dgm:txFillClrLst>
+    <dgm:txEffectClrLst/>
+  </dgm:styleLbl>
+  <dgm:styleLbl name="alignImgPlace1">
+    <dgm:fillClrLst>
+      <a:schemeClr val="accent1">
+        <a:tint val="50000"/>
+      </a:schemeClr>
+      <a:schemeClr val="accent1">
+        <a:tint val="20000"/>
+      </a:schemeClr>
+    </dgm:fillClrLst>
+    <dgm:linClrLst meth="repeat">
+      <a:schemeClr val="lt1"/>
+    </dgm:linClrLst>
+    <dgm:effectClrLst/>
+    <dgm:txLinClrLst/>
+    <dgm:txFillClrLst meth="repeat">
+      <a:schemeClr val="lt1"/>
+    </dgm:txFillClrLst>
+    <dgm:txEffectClrLst/>
+  </dgm:styleLbl>
+  <dgm:styleLbl name="bgImgPlace1">
+    <dgm:fillClrLst>
+      <a:schemeClr val="accent1">
+        <a:tint val="50000"/>
+      </a:schemeClr>
+      <a:schemeClr val="accent1">
+        <a:tint val="20000"/>
+      </a:schemeClr>
+    </dgm:fillClrLst>
+    <dgm:linClrLst meth="repeat">
+      <a:schemeClr val="lt1"/>
+    </dgm:linClrLst>
+    <dgm:effectClrLst/>
+    <dgm:txLinClrLst/>
+    <dgm:txFillClrLst meth="repeat">
+      <a:schemeClr val="lt1"/>
+    </dgm:txFillClrLst>
+    <dgm:txEffectClrLst/>
+  </dgm:styleLbl>
+  <dgm:styleLbl name="sibTrans2D1">
+    <dgm:fillClrLst meth="repeat">
+      <a:schemeClr val="accent2"/>
+      <a:schemeClr val="accent3"/>
+      <a:schemeClr val="accent4"/>
+      <a:schemeClr val="accent5"/>
+      <a:schemeClr val="accent6"/>
+    </dgm:fillClrLst>
+    <dgm:linClrLst meth="cycle">
+      <a:schemeClr val="lt1"/>
+    </dgm:linClrLst>
+    <dgm:effectClrLst/>
+    <dgm:txLinClrLst/>
+    <dgm:txFillClrLst/>
+    <dgm:txEffectClrLst/>
+  </dgm:styleLbl>
+  <dgm:styleLbl name="fgSibTrans2D1">
+    <dgm:fillClrLst meth="repeat">
+      <a:schemeClr val="accent2"/>
+      <a:schemeClr val="accent3"/>
+      <a:schemeClr val="accent4"/>
+      <a:schemeClr val="accent5"/>
+      <a:schemeClr val="accent6"/>
+    </dgm:fillClrLst>
+    <dgm:linClrLst meth="cycle">
+      <a:schemeClr val="lt1"/>
+    </dgm:linClrLst>
+    <dgm:effectClrLst/>
+    <dgm:txLinClrLst/>
+    <dgm:txFillClrLst meth="repeat">
+      <a:schemeClr val="lt1"/>
+    </dgm:txFillClrLst>
+    <dgm:txEffectClrLst/>
+  </dgm:styleLbl>
+  <dgm:styleLbl name="bgSibTrans2D1">
+    <dgm:fillClrLst meth="repeat">
+      <a:schemeClr val="accent2"/>
+      <a:schemeClr val="accent3"/>
+      <a:schemeClr val="accent4"/>
+      <a:schemeClr val="accent5"/>
+      <a:schemeClr val="accent6"/>
+    </dgm:fillClrLst>
+    <dgm:linClrLst meth="cycle">
+      <a:schemeClr val="lt1"/>
+    </dgm:linClrLst>
+    <dgm:effectClrLst/>
+    <dgm:txLinClrLst/>
+    <dgm:txFillClrLst meth="repeat">
+      <a:schemeClr val="lt1"/>
+    </dgm:txFillClrLst>
+    <dgm:txEffectClrLst/>
+  </dgm:styleLbl>
+  <dgm:styleLbl name="sibTrans1D1">
+    <dgm:fillClrLst meth="repeat">
+      <a:schemeClr val="accent2"/>
+      <a:schemeClr val="accent3"/>
+      <a:schemeClr val="accent4"/>
+      <a:schemeClr val="accent5"/>
+      <a:schemeClr val="accent6"/>
+    </dgm:fillClrLst>
+    <dgm:linClrLst meth="repeat">
+      <a:schemeClr val="accent2"/>
+      <a:schemeClr val="accent3"/>
+      <a:schemeClr val="accent4"/>
+      <a:schemeClr val="accent5"/>
+      <a:schemeClr val="accent6"/>
+    </dgm:linClrLst>
+    <dgm:effectClrLst/>
+    <dgm:txLinClrLst/>
+    <dgm:txFillClrLst meth="repeat">
+      <a:schemeClr val="tx1"/>
+    </dgm:txFillClrLst>
+    <dgm:txEffectClrLst/>
+  </dgm:styleLbl>
+  <dgm:styleLbl name="callout">
+    <dgm:fillClrLst meth="repeat">
+      <a:schemeClr val="accent2"/>
+    </dgm:fillClrLst>
+    <dgm:linClrLst meth="repeat">
+      <a:schemeClr val="accent2">
+        <a:tint val="50000"/>
+      </a:schemeClr>
+    </dgm:linClrLst>
+    <dgm:effectClrLst/>
+    <dgm:txLinClrLst/>
+    <dgm:txFillClrLst meth="repeat">
+      <a:schemeClr val="tx1"/>
+    </dgm:txFillClrLst>
+    <dgm:txEffectClrLst/>
+  </dgm:styleLbl>
+  <dgm:styleLbl name="asst0">
+    <dgm:fillClrLst meth="repeat">
+      <a:schemeClr val="accent1"/>
+    </dgm:fillClrLst>
+    <dgm:linClrLst meth="repeat">
+      <a:schemeClr val="lt1"/>
+    </dgm:linClrLst>
+    <dgm:effectClrLst/>
+    <dgm:txLinClrLst/>
+    <dgm:txFillClrLst/>
+    <dgm:txEffectClrLst/>
+  </dgm:styleLbl>
+  <dgm:styleLbl name="asst1">
+    <dgm:fillClrLst meth="repeat">
+      <a:schemeClr val="accent2"/>
+    </dgm:fillClrLst>
+    <dgm:linClrLst meth="repeat">
+      <a:schemeClr val="lt1"/>
+    </dgm:linClrLst>
+    <dgm:effectClrLst/>
+    <dgm:txLinClrLst/>
+    <dgm:txFillClrLst/>
+    <dgm:txEffectClrLst/>
+  </dgm:styleLbl>
+  <dgm:styleLbl name="asst2">
+    <dgm:fillClrLst>
+      <a:schemeClr val="accent3"/>
+    </dgm:fillClrLst>
+    <dgm:linClrLst meth="repeat">
+      <a:schemeClr val="lt1"/>
+    </dgm:linClrLst>
+    <dgm:effectClrLst/>
+    <dgm:txLinClrLst/>
+    <dgm:txFillClrLst/>
+    <dgm:txEffectClrLst/>
+  </dgm:styleLbl>
+  <dgm:styleLbl name="asst3">
+    <dgm:fillClrLst>
+      <a:schemeClr val="accent4"/>
+    </dgm:fillClrLst>
+    <dgm:linClrLst meth="repeat">
+      <a:schemeClr val="lt1"/>
+    </dgm:linClrLst>
+    <dgm:effectClrLst/>
+    <dgm:txLinClrLst/>
+    <dgm:txFillClrLst/>
+    <dgm:txEffectClrLst/>
+  </dgm:styleLbl>
+  <dgm:styleLbl name="asst4">
+    <dgm:fillClrLst>
+      <a:schemeClr val="accent5"/>
+    </dgm:fillClrLst>
+    <dgm:linClrLst meth="repeat">
+      <a:schemeClr val="lt1"/>
+    </dgm:linClrLst>
+    <dgm:effectClrLst/>
+    <dgm:txLinClrLst/>
+    <dgm:txFillClrLst/>
+    <dgm:txEffectClrLst/>
+  </dgm:styleLbl>
+  <dgm:styleLbl name="parChTrans2D1">
+    <dgm:fillClrLst meth="repeat">
+      <a:schemeClr val="accent2"/>
+    </dgm:fillClrLst>
+    <dgm:linClrLst meth="repeat">
+      <a:schemeClr val="lt1"/>
+    </dgm:linClrLst>
+    <dgm:effectClrLst/>
+    <dgm:txLinClrLst/>
+    <dgm:txFillClrLst meth="repeat">
+      <a:schemeClr val="lt1"/>
+    </dgm:txFillClrLst>
+    <dgm:txEffectClrLst/>
+  </dgm:styleLbl>
+  <dgm:styleLbl name="parChTrans2D2">
+    <dgm:fillClrLst meth="repeat">
+      <a:schemeClr val="accent3"/>
+    </dgm:fillClrLst>
+    <dgm:linClrLst meth="repeat">
+      <a:schemeClr val="lt1"/>
+    </dgm:linClrLst>
+    <dgm:effectClrLst/>
+    <dgm:txLinClrLst/>
+    <dgm:txFillClrLst/>
+    <dgm:txEffectClrLst/>
+  </dgm:styleLbl>
+  <dgm:styleLbl name="parChTrans2D3">
+    <dgm:fillClrLst meth="repeat">
+      <a:schemeClr val="accent4"/>
+    </dgm:fillClrLst>
+    <dgm:linClrLst meth="repeat">
+      <a:schemeClr val="lt1"/>
+    </dgm:linClrLst>
+    <dgm:effectClrLst/>
+    <dgm:txLinClrLst/>
+    <dgm:txFillClrLst/>
+    <dgm:txEffectClrLst/>
+  </dgm:styleLbl>
+  <dgm:styleLbl name="parChTrans2D4">
+    <dgm:fillClrLst meth="repeat">
+      <a:schemeClr val="accent5"/>
+    </dgm:fillClrLst>
+    <dgm:linClrLst meth="repeat">
+      <a:schemeClr val="lt1"/>
+    </dgm:linClrLst>
+    <dgm:effectClrLst/>
+    <dgm:txLinClrLst/>
+    <dgm:txFillClrLst meth="repeat">
+      <a:schemeClr val="lt1"/>
+    </dgm:txFillClrLst>
+    <dgm:txEffectClrLst/>
+  </dgm:styleLbl>
+  <dgm:styleLbl name="parChTrans1D1">
+    <dgm:fillClrLst meth="repeat">
+      <a:schemeClr val="accent2"/>
+    </dgm:fillClrLst>
+    <dgm:linClrLst meth="repeat">
+      <a:schemeClr val="accent1"/>
+    </dgm:linClrLst>
+    <dgm:effectClrLst/>
+    <dgm:txLinClrLst/>
+    <dgm:txFillClrLst meth="repeat">
+      <a:schemeClr val="tx1"/>
+    </dgm:txFillClrLst>
+    <dgm:txEffectClrLst/>
+  </dgm:styleLbl>
+  <dgm:styleLbl name="parChTrans1D2">
+    <dgm:fillClrLst meth="repeat">
+      <a:schemeClr val="accent3">
+        <a:tint val="90000"/>
+      </a:schemeClr>
+    </dgm:fillClrLst>
+    <dgm:linClrLst meth="repeat">
+      <a:schemeClr val="accent2"/>
+    </dgm:linClrLst>
+    <dgm:effectClrLst/>
+    <dgm:txLinClrLst/>
+    <dgm:txFillClrLst meth="repeat">
+      <a:schemeClr val="tx1"/>
+    </dgm:txFillClrLst>
+    <dgm:txEffectClrLst/>
+  </dgm:styleLbl>
+  <dgm:styleLbl name="parChTrans1D3">
+    <dgm:fillClrLst meth="repeat">
+      <a:schemeClr val="accent4">
+        <a:tint val="70000"/>
+      </a:schemeClr>
+    </dgm:fillClrLst>
+    <dgm:linClrLst meth="repeat">
+      <a:schemeClr val="accent3"/>
+    </dgm:linClrLst>
+    <dgm:effectClrLst/>
+    <dgm:txLinClrLst/>
+    <dgm:txFillClrLst meth="repeat">
+      <a:schemeClr val="tx1"/>
+    </dgm:txFillClrLst>
+    <dgm:txEffectClrLst/>
+  </dgm:styleLbl>
+  <dgm:styleLbl name="parChTrans1D4">
+    <dgm:fillClrLst meth="repeat">
+      <a:schemeClr val="accent5">
+        <a:tint val="50000"/>
+      </a:schemeClr>
+    </dgm:fillClrLst>
+    <dgm:linClrLst meth="repeat">
+      <a:schemeClr val="accent4"/>
+    </dgm:linClrLst>
+    <dgm:effectClrLst/>
+    <dgm:txLinClrLst/>
+    <dgm:txFillClrLst meth="repeat">
+      <a:schemeClr val="tx1"/>
+    </dgm:txFillClrLst>
+    <dgm:txEffectClrLst/>
+  </dgm:styleLbl>
+  <dgm:styleLbl name="fgAcc1">
+    <dgm:fillClrLst meth="repeat">
+      <a:schemeClr val="lt1">
+        <a:alpha val="90000"/>
+      </a:schemeClr>
+    </dgm:fillClrLst>
+    <dgm:linClrLst meth="repeat">
+      <a:schemeClr val="accent2"/>
+      <a:schemeClr val="accent3"/>
+      <a:schemeClr val="accent4"/>
+      <a:schemeClr val="accent5"/>
+      <a:schemeClr val="accent6"/>
+    </dgm:linClrLst>
+    <dgm:effectClrLst/>
+    <dgm:txLinClrLst/>
+    <dgm:txFillClrLst meth="repeat">
+      <a:schemeClr val="dk1"/>
+    </dgm:txFillClrLst>
+    <dgm:txEffectClrLst/>
+  </dgm:styleLbl>
+  <dgm:styleLbl name="conFgAcc1">
+    <dgm:fillClrLst meth="repeat">
+      <a:schemeClr val="lt1">
+        <a:alpha val="90000"/>
+      </a:schemeClr>
+    </dgm:fillClrLst>
+    <dgm:linClrLst meth="repeat">
+      <a:schemeClr val="accent2"/>
+      <a:schemeClr val="accent3"/>
+      <a:schemeClr val="accent4"/>
+      <a:schemeClr val="accent5"/>
+      <a:schemeClr val="accent6"/>
+    </dgm:linClrLst>
+    <dgm:effectClrLst/>
+    <dgm:txLinClrLst/>
+    <dgm:txFillClrLst meth="repeat">
+      <a:schemeClr val="dk1"/>
+    </dgm:txFillClrLst>
+    <dgm:txEffectClrLst/>
+  </dgm:styleLbl>
+  <dgm:styleLbl name="alignAcc1">
+    <dgm:fillClrLst meth="repeat">
+      <a:schemeClr val="lt1">
+        <a:alpha val="90000"/>
+      </a:schemeClr>
+    </dgm:fillClrLst>
+    <dgm:linClrLst meth="repeat">
+      <a:schemeClr val="accent2"/>
+      <a:schemeClr val="accent3"/>
+      <a:schemeClr val="accent4"/>
+      <a:schemeClr val="accent5"/>
+      <a:schemeClr val="accent6"/>
+    </dgm:linClrLst>
+    <dgm:effectClrLst/>
+    <dgm:txLinClrLst/>
+    <dgm:txFillClrLst meth="repeat">
+      <a:schemeClr val="dk1"/>
+    </dgm:txFillClrLst>
+    <dgm:txEffectClrLst/>
+  </dgm:styleLbl>
+  <dgm:styleLbl name="trAlignAcc1">
+    <dgm:fillClrLst meth="repeat">
+      <a:schemeClr val="lt1">
+        <a:alpha val="40000"/>
+      </a:schemeClr>
+    </dgm:fillClrLst>
+    <dgm:linClrLst meth="repeat">
+      <a:schemeClr val="accent1"/>
+    </dgm:linClrLst>
+    <dgm:effectClrLst/>
+    <dgm:txLinClrLst/>
+    <dgm:txFillClrLst meth="repeat">
+      <a:schemeClr val="dk1"/>
+    </dgm:txFillClrLst>
+    <dgm:txEffectClrLst/>
+  </dgm:styleLbl>
+  <dgm:styleLbl name="bgAcc1">
+    <dgm:fillClrLst meth="repeat">
+      <a:schemeClr val="lt1">
+        <a:alpha val="90000"/>
+      </a:schemeClr>
+    </dgm:fillClrLst>
+    <dgm:linClrLst meth="repeat">
+      <a:schemeClr val="accent2"/>
+      <a:schemeClr val="accent3"/>
+      <a:schemeClr val="accent4"/>
+      <a:schemeClr val="accent5"/>
+      <a:schemeClr val="accent6"/>
+    </dgm:linClrLst>
+    <dgm:effectClrLst/>
+    <dgm:txLinClrLst/>
+    <dgm:txFillClrLst meth="repeat">
+      <a:schemeClr val="dk1"/>
+    </dgm:txFillClrLst>
+    <dgm:txEffectClrLst/>
+  </dgm:styleLbl>
+  <dgm:styleLbl name="solidFgAcc1">
+    <dgm:fillClrLst meth="repeat">
+      <a:schemeClr val="lt1"/>
+    </dgm:fillClrLst>
+    <dgm:linClrLst meth="repeat">
+      <a:schemeClr val="accent2"/>
+      <a:schemeClr val="accent3"/>
+      <a:schemeClr val="accent4"/>
+      <a:schemeClr val="accent5"/>
+      <a:schemeClr val="accent6"/>
+    </dgm:linClrLst>
+    <dgm:effectClrLst/>
+    <dgm:txLinClrLst/>
+    <dgm:txFillClrLst meth="repeat">
+      <a:schemeClr val="dk1"/>
+    </dgm:txFillClrLst>
+    <dgm:txEffectClrLst/>
+  </dgm:styleLbl>
+  <dgm:styleLbl name="solidAlignAcc1">
+    <dgm:fillClrLst meth="repeat">
+      <a:schemeClr val="lt1"/>
+    </dgm:fillClrLst>
+    <dgm:linClrLst meth="repeat">
+      <a:schemeClr val="accent2"/>
+      <a:schemeClr val="accent3"/>
+      <a:schemeClr val="accent4"/>
+      <a:schemeClr val="accent5"/>
+      <a:schemeClr val="accent6"/>
+    </dgm:linClrLst>
+    <dgm:effectClrLst/>
+    <dgm:txLinClrLst/>
+    <dgm:txFillClrLst meth="repeat">
+      <a:schemeClr val="dk1"/>
+    </dgm:txFillClrLst>
+    <dgm:txEffectClrLst/>
+  </dgm:styleLbl>
+  <dgm:styleLbl name="solidBgAcc1">
+    <dgm:fillClrLst meth="repeat">
+      <a:schemeClr val="lt1"/>
+    </dgm:fillClrLst>
+    <dgm:linClrLst meth="repeat">
+      <a:schemeClr val="accent2"/>
+      <a:schemeClr val="accent3"/>
+      <a:schemeClr val="accent4"/>
+      <a:schemeClr val="accent5"/>
+      <a:schemeClr val="accent6"/>
+    </dgm:linClrLst>
+    <dgm:effectClrLst/>
+    <dgm:txLinClrLst/>
+    <dgm:txFillClrLst meth="repeat">
+      <a:schemeClr val="dk1"/>
+    </dgm:txFillClrLst>
+    <dgm:txEffectClrLst/>
+  </dgm:styleLbl>
+  <dgm:styleLbl name="fgAccFollowNode1">
+    <dgm:fillClrLst meth="repeat">
+      <a:schemeClr val="accent2">
+        <a:tint val="40000"/>
+        <a:alpha val="90000"/>
+      </a:schemeClr>
+      <a:schemeClr val="accent3">
+        <a:tint val="40000"/>
+        <a:alpha val="90000"/>
+      </a:schemeClr>
+      <a:schemeClr val="accent4">
+        <a:tint val="40000"/>
+        <a:alpha val="90000"/>
+      </a:schemeClr>
+      <a:schemeClr val="accent5">
+        <a:tint val="40000"/>
+        <a:alpha val="90000"/>
+      </a:schemeClr>
+      <a:schemeClr val="accent6">
+        <a:tint val="40000"/>
+        <a:alpha val="90000"/>
+      </a:schemeClr>
+    </dgm:fillClrLst>
+    <dgm:linClrLst meth="repeat">
+      <a:schemeClr val="accent2">
+        <a:tint val="40000"/>
+        <a:alpha val="90000"/>
+      </a:schemeClr>
+      <a:schemeClr val="accent3">
+        <a:tint val="40000"/>
+        <a:alpha val="90000"/>
+      </a:schemeClr>
+      <a:schemeClr val="accent4">
+        <a:tint val="40000"/>
+        <a:alpha val="90000"/>
+      </a:schemeClr>
+      <a:schemeClr val="accent5">
+        <a:tint val="40000"/>
+        <a:alpha val="90000"/>
+      </a:schemeClr>
+      <a:schemeClr val="accent6">
+        <a:tint val="40000"/>
+        <a:alpha val="90000"/>
+      </a:schemeClr>
+    </dgm:linClrLst>
+    <dgm:effectClrLst/>
+    <dgm:txLinClrLst/>
+    <dgm:txFillClrLst meth="repeat">
+      <a:schemeClr val="dk1"/>
+    </dgm:txFillClrLst>
+    <dgm:txEffectClrLst/>
+  </dgm:styleLbl>
+  <dgm:styleLbl name="alignAccFollowNode1">
+    <dgm:fillClrLst meth="repeat">
+      <a:schemeClr val="accent2">
+        <a:tint val="40000"/>
+        <a:alpha val="90000"/>
+      </a:schemeClr>
+      <a:schemeClr val="accent3">
+        <a:tint val="40000"/>
+        <a:alpha val="90000"/>
+      </a:schemeClr>
+      <a:schemeClr val="accent4">
+        <a:tint val="40000"/>
+        <a:alpha val="90000"/>
+      </a:schemeClr>
+      <a:schemeClr val="accent5">
+        <a:tint val="40000"/>
+        <a:alpha val="90000"/>
+      </a:schemeClr>
+      <a:schemeClr val="accent6">
+        <a:tint val="40000"/>
+        <a:alpha val="90000"/>
+      </a:schemeClr>
+    </dgm:fillClrLst>
+    <dgm:linClrLst meth="repeat">
+      <a:schemeClr val="accent2">
+        <a:tint val="40000"/>
+        <a:alpha val="90000"/>
+      </a:schemeClr>
+      <a:schemeClr val="accent3">
+        <a:tint val="40000"/>
+        <a:alpha val="90000"/>
+      </a:schemeClr>
+      <a:schemeClr val="accent4">
+        <a:tint val="40000"/>
+        <a:alpha val="90000"/>
+      </a:schemeClr>
+      <a:schemeClr val="accent5">
+        <a:tint val="40000"/>
+        <a:alpha val="90000"/>
+      </a:schemeClr>
+      <a:schemeClr val="accent6">
+        <a:tint val="40000"/>
+        <a:alpha val="90000"/>
+      </a:schemeClr>
+    </dgm:linClrLst>
+    <dgm:effectClrLst/>
+    <dgm:txLinClrLst/>
+    <dgm:txFillClrLst meth="repeat">
+      <a:schemeClr val="dk1"/>
+    </dgm:txFillClrLst>
+    <dgm:txEffectClrLst/>
+  </dgm:styleLbl>
+  <dgm:styleLbl name="bgAccFollowNode1">
+    <dgm:fillClrLst meth="repeat">
+      <a:schemeClr val="accent2">
+        <a:tint val="40000"/>
+        <a:alpha val="90000"/>
+      </a:schemeClr>
+      <a:schemeClr val="accent3">
+        <a:tint val="40000"/>
+        <a:alpha val="90000"/>
+      </a:schemeClr>
+      <a:schemeClr val="accent4">
+        <a:tint val="40000"/>
+        <a:alpha val="90000"/>
+      </a:schemeClr>
+      <a:schemeClr val="accent5">
+        <a:tint val="40000"/>
+        <a:alpha val="90000"/>
+      </a:schemeClr>
+      <a:schemeClr val="accent6">
+        <a:tint val="40000"/>
+        <a:alpha val="90000"/>
+      </a:schemeClr>
+    </dgm:fillClrLst>
+    <dgm:linClrLst meth="repeat">
+      <a:schemeClr val="accent2">
+        <a:tint val="40000"/>
+        <a:alpha val="90000"/>
+      </a:schemeClr>
+      <a:schemeClr val="accent3">
+        <a:tint val="40000"/>
+        <a:alpha val="90000"/>
+      </a:schemeClr>
+      <a:schemeClr val="accent4">
+        <a:tint val="40000"/>
+        <a:alpha val="90000"/>
+      </a:schemeClr>
+      <a:schemeClr val="accent5">
+        <a:tint val="40000"/>
+        <a:alpha val="90000"/>
+      </a:schemeClr>
+      <a:schemeClr val="accent6">
+        <a:tint val="40000"/>
+        <a:alpha val="90000"/>
+      </a:schemeClr>
+    </dgm:linClrLst>
+    <dgm:effectClrLst/>
+    <dgm:txLinClrLst/>
+    <dgm:txFillClrLst meth="repeat">
+      <a:schemeClr val="dk1"/>
+    </dgm:txFillClrLst>
+    <dgm:txEffectClrLst/>
+  </dgm:styleLbl>
+  <dgm:styleLbl name="fgAcc0">
+    <dgm:fillClrLst meth="repeat">
+      <a:schemeClr val="lt1">
+        <a:alpha val="90000"/>
+      </a:schemeClr>
+    </dgm:fillClrLst>
+    <dgm:linClrLst>
+      <a:schemeClr val="accent1"/>
+    </dgm:linClrLst>
+    <dgm:effectClrLst/>
+    <dgm:txLinClrLst/>
+    <dgm:txFillClrLst meth="repeat">
+      <a:schemeClr val="dk1"/>
+    </dgm:txFillClrLst>
+    <dgm:txEffectClrLst/>
+  </dgm:styleLbl>
+  <dgm:styleLbl name="fgAcc2">
+    <dgm:fillClrLst meth="repeat">
+      <a:schemeClr val="lt1">
+        <a:alpha val="90000"/>
+      </a:schemeClr>
+    </dgm:fillClrLst>
+    <dgm:linClrLst>
+      <a:schemeClr val="accent2"/>
+    </dgm:linClrLst>
+    <dgm:effectClrLst/>
+    <dgm:txLinClrLst/>
+    <dgm:txFillClrLst meth="repeat">
+      <a:schemeClr val="dk1"/>
+    </dgm:txFillClrLst>
+    <dgm:txEffectClrLst/>
+  </dgm:styleLbl>
+  <dgm:styleLbl name="fgAcc3">
+    <dgm:fillClrLst meth="repeat">
+      <a:schemeClr val="lt1">
+        <a:alpha val="90000"/>
+      </a:schemeClr>
+    </dgm:fillClrLst>
+    <dgm:linClrLst>
+      <a:schemeClr val="accent3"/>
+    </dgm:linClrLst>
+    <dgm:effectClrLst/>
+    <dgm:txLinClrLst/>
+    <dgm:txFillClrLst meth="repeat">
+      <a:schemeClr val="dk1"/>
+    </dgm:txFillClrLst>
+    <dgm:txEffectClrLst/>
+  </dgm:styleLbl>
+  <dgm:styleLbl name="fgAcc4">
+    <dgm:fillClrLst meth="repeat">
+      <a:schemeClr val="lt1">
+        <a:alpha val="90000"/>
+      </a:schemeClr>
+    </dgm:fillClrLst>
+    <dgm:linClrLst>
+      <a:schemeClr val="accent4"/>
+    </dgm:linClrLst>
+    <dgm:effectClrLst/>
+    <dgm:txLinClrLst/>
+    <dgm:txFillClrLst meth="repeat">
+      <a:schemeClr val="dk1"/>
+    </dgm:txFillClrLst>
+    <dgm:txEffectClrLst/>
+  </dgm:styleLbl>
+  <dgm:styleLbl name="bgShp">
+    <dgm:fillClrLst meth="repeat">
+      <a:schemeClr val="accent2">
+        <a:tint val="40000"/>
+      </a:schemeClr>
+    </dgm:fillClrLst>
+    <dgm:linClrLst meth="repeat">
+      <a:schemeClr val="dk1"/>
+    </dgm:linClrLst>
+    <dgm:effectClrLst/>
+    <dgm:txLinClrLst/>
+    <dgm:txFillClrLst meth="repeat">
+      <a:schemeClr val="dk1"/>
+    </dgm:txFillClrLst>
+    <dgm:txEffectClrLst/>
+  </dgm:styleLbl>
+  <dgm:styleLbl name="dkBgShp">
+    <dgm:fillClrLst meth="repeat">
+      <a:schemeClr val="accent2">
+        <a:shade val="90000"/>
+      </a:schemeClr>
+    </dgm:fillClrLst>
+    <dgm:linClrLst meth="repeat">
+      <a:schemeClr val="dk1"/>
+    </dgm:linClrLst>
+    <dgm:effectClrLst/>
+    <dgm:txLinClrLst/>
+    <dgm:txFillClrLst meth="repeat">
+      <a:schemeClr val="lt1"/>
+    </dgm:txFillClrLst>
+    <dgm:txEffectClrLst/>
+  </dgm:styleLbl>
+  <dgm:styleLbl name="trBgShp">
+    <dgm:fillClrLst meth="repeat">
+      <a:schemeClr val="accent1">
+        <a:tint val="50000"/>
+        <a:alpha val="40000"/>
+      </a:schemeClr>
+    </dgm:fillClrLst>
+    <dgm:linClrLst meth="repeat">
+      <a:schemeClr val="accent2"/>
+    </dgm:linClrLst>
+    <dgm:effectClrLst/>
+    <dgm:txLinClrLst/>
+    <dgm:txFillClrLst meth="repeat">
+      <a:schemeClr val="lt1"/>
+    </dgm:txFillClrLst>
+    <dgm:txEffectClrLst/>
+  </dgm:styleLbl>
+  <dgm:styleLbl name="fgShp">
+    <dgm:fillClrLst meth="repeat">
+      <a:schemeClr val="accent2">
+        <a:tint val="40000"/>
+      </a:schemeClr>
+    </dgm:fillClrLst>
+    <dgm:linClrLst meth="repeat">
+      <a:schemeClr val="lt1"/>
+    </dgm:linClrLst>
+    <dgm:effectClrLst/>
+    <dgm:txLinClrLst/>
+    <dgm:txFillClrLst meth="repeat">
+      <a:schemeClr val="dk1"/>
+    </dgm:txFillClrLst>
+    <dgm:txEffectClrLst/>
+  </dgm:styleLbl>
+  <dgm:styleLbl name="revTx">
+    <dgm:fillClrLst meth="repeat">
+      <a:schemeClr val="lt1">
+        <a:alpha val="0"/>
+      </a:schemeClr>
+    </dgm:fillClrLst>
+    <dgm:linClrLst meth="repeat">
+      <a:schemeClr val="dk1">
+        <a:alpha val="0"/>
+      </a:schemeClr>
+    </dgm:linClrLst>
+    <dgm:effectClrLst/>
+    <dgm:txLinClrLst/>
+    <dgm:txFillClrLst meth="repeat">
+      <a:schemeClr val="tx1"/>
+    </dgm:txFillClrLst>
+    <dgm:txEffectClrLst/>
+  </dgm:styleLbl>
+</dgm:colorsDef>
+</file>
+
+<file path=word/diagrams/data1.xml><?xml version="1.0" encoding="utf-8"?>
+<dgm:dataModel xmlns:dgm="http://schemas.openxmlformats.org/drawingml/2006/diagram" xmlns:a="http://schemas.openxmlformats.org/drawingml/2006/main">
+  <dgm:ptLst>
+    <dgm:pt modelId="{FBBEB5BD-5103-4E37-8D5C-ACCDEEF7CA85}" type="doc">
+      <dgm:prSet loTypeId="urn:microsoft.com/office/officeart/2005/8/layout/matrix1" loCatId="matrix" qsTypeId="urn:microsoft.com/office/officeart/2005/8/quickstyle/simple3" qsCatId="simple" csTypeId="urn:microsoft.com/office/officeart/2005/8/colors/colorful1" csCatId="colorful" phldr="1"/>
+      <dgm:spPr/>
+      <dgm:t>
+        <a:bodyPr/>
+        <a:lstStyle/>
+        <a:p>
+          <a:endParaRPr lang="en-GB"/>
+        </a:p>
+      </dgm:t>
+    </dgm:pt>
+    <dgm:pt modelId="{EC1D11B6-7DD9-46EB-AC83-D065E1B0EA52}">
+      <dgm:prSet phldrT="[Text]" custT="1"/>
+      <dgm:spPr/>
+      <dgm:t>
+        <a:bodyPr/>
+        <a:lstStyle/>
+        <a:p>
+          <a:r>
+            <a:rPr lang="en-GB" sz="4800" b="1"/>
+            <a:t>F#</a:t>
+          </a:r>
+        </a:p>
+      </dgm:t>
+    </dgm:pt>
+    <dgm:pt modelId="{6B142613-5E44-4D79-B940-4223AFFA2B62}" type="parTrans" cxnId="{93C14767-9819-400E-AD24-2A02C4929E0A}">
+      <dgm:prSet/>
+      <dgm:spPr/>
+      <dgm:t>
+        <a:bodyPr/>
+        <a:lstStyle/>
+        <a:p>
+          <a:endParaRPr lang="en-GB"/>
+        </a:p>
+      </dgm:t>
+    </dgm:pt>
+    <dgm:pt modelId="{9C2F64A0-4B14-4833-A669-2A2EC315AFA3}" type="sibTrans" cxnId="{93C14767-9819-400E-AD24-2A02C4929E0A}">
+      <dgm:prSet/>
+      <dgm:spPr/>
+      <dgm:t>
+        <a:bodyPr/>
+        <a:lstStyle/>
+        <a:p>
+          <a:endParaRPr lang="en-GB"/>
+        </a:p>
+      </dgm:t>
+    </dgm:pt>
+    <dgm:pt modelId="{43CAB91E-B17D-460D-9188-7A6A76B82302}">
+      <dgm:prSet phldrT="[Text]"/>
+      <dgm:spPr/>
+      <dgm:t>
+        <a:bodyPr/>
+        <a:lstStyle/>
+        <a:p>
+          <a:r>
+            <a:rPr lang="en-GB" b="1" dirty="0" smtClean="0"/>
+            <a:t>Function-oriented</a:t>
+          </a:r>
+          <a:br>
+            <a:rPr lang="en-GB" b="1" dirty="0" smtClean="0"/>
+          </a:br>
+          <a:r>
+            <a:rPr lang="en-GB" dirty="0" smtClean="0"/>
+            <a:t>Not object oriented</a:t>
+          </a:r>
+          <a:endParaRPr lang="en-GB"/>
+        </a:p>
+      </dgm:t>
+    </dgm:pt>
+    <dgm:pt modelId="{720EE557-18BD-4EF6-80C5-68EE7C2EB43D}" type="parTrans" cxnId="{FF6A5616-2220-4374-9D41-1A1BB8C833D7}">
+      <dgm:prSet/>
+      <dgm:spPr/>
+      <dgm:t>
+        <a:bodyPr/>
+        <a:lstStyle/>
+        <a:p>
+          <a:endParaRPr lang="en-GB"/>
+        </a:p>
+      </dgm:t>
+    </dgm:pt>
+    <dgm:pt modelId="{62F4A0E8-E630-45DE-96A0-DA515F34C4E8}" type="sibTrans" cxnId="{FF6A5616-2220-4374-9D41-1A1BB8C833D7}">
+      <dgm:prSet/>
+      <dgm:spPr/>
+      <dgm:t>
+        <a:bodyPr/>
+        <a:lstStyle/>
+        <a:p>
+          <a:endParaRPr lang="en-GB"/>
+        </a:p>
+      </dgm:t>
+    </dgm:pt>
+    <dgm:pt modelId="{1A6EFF00-9DFC-4D25-969B-21C6FB22D94F}">
+      <dgm:prSet phldrT="[Text]"/>
+      <dgm:spPr/>
+      <dgm:t>
+        <a:bodyPr/>
+        <a:lstStyle/>
+        <a:p>
+          <a:r>
+            <a:rPr lang="en-GB" b="1" dirty="0" smtClean="0"/>
+            <a:t>Expressions</a:t>
+          </a:r>
+          <a:br>
+            <a:rPr lang="en-GB" b="1" dirty="0" smtClean="0"/>
+          </a:br>
+          <a:r>
+            <a:rPr lang="en-GB" dirty="0" smtClean="0"/>
+            <a:t>not statements</a:t>
+          </a:r>
+          <a:endParaRPr lang="en-GB"/>
+        </a:p>
+      </dgm:t>
+    </dgm:pt>
+    <dgm:pt modelId="{130DC0BC-EB37-4082-A823-D88F407BBDAB}" type="parTrans" cxnId="{C748C5B3-0F10-49E0-9811-DFFB78E3B410}">
+      <dgm:prSet/>
+      <dgm:spPr/>
+      <dgm:t>
+        <a:bodyPr/>
+        <a:lstStyle/>
+        <a:p>
+          <a:endParaRPr lang="en-GB"/>
+        </a:p>
+      </dgm:t>
+    </dgm:pt>
+    <dgm:pt modelId="{137DDBD2-14DE-4239-AEB5-6CF47C7BAF25}" type="sibTrans" cxnId="{C748C5B3-0F10-49E0-9811-DFFB78E3B410}">
+      <dgm:prSet/>
+      <dgm:spPr/>
+      <dgm:t>
+        <a:bodyPr/>
+        <a:lstStyle/>
+        <a:p>
+          <a:endParaRPr lang="en-GB"/>
+        </a:p>
+      </dgm:t>
+    </dgm:pt>
+    <dgm:pt modelId="{A739CA36-0CF0-4E71-9F1E-F06501E438B7}">
+      <dgm:prSet phldrT="[Text]"/>
+      <dgm:spPr/>
+      <dgm:t>
+        <a:bodyPr/>
+        <a:lstStyle/>
+        <a:p>
+          <a:r>
+            <a:rPr lang="en-GB" b="1" dirty="0" smtClean="0"/>
+            <a:t>Algebraic Types</a:t>
+          </a:r>
+          <a:br>
+            <a:rPr lang="en-GB" b="1" dirty="0" smtClean="0"/>
+          </a:br>
+          <a:r>
+            <a:rPr lang="en-GB" dirty="0" smtClean="0"/>
+            <a:t>for domain models</a:t>
+          </a:r>
+          <a:endParaRPr lang="en-GB"/>
+        </a:p>
+      </dgm:t>
+    </dgm:pt>
+    <dgm:pt modelId="{0AE4BA37-467C-423B-BADB-33E19B4FDCAD}" type="parTrans" cxnId="{95904A8E-C29C-4C6F-8587-1B60FD590B5E}">
+      <dgm:prSet/>
+      <dgm:spPr/>
+      <dgm:t>
+        <a:bodyPr/>
+        <a:lstStyle/>
+        <a:p>
+          <a:endParaRPr lang="en-GB"/>
+        </a:p>
+      </dgm:t>
+    </dgm:pt>
+    <dgm:pt modelId="{377C5DEB-BBC8-4DC2-B525-57D86619129F}" type="sibTrans" cxnId="{95904A8E-C29C-4C6F-8587-1B60FD590B5E}">
+      <dgm:prSet/>
+      <dgm:spPr/>
+      <dgm:t>
+        <a:bodyPr/>
+        <a:lstStyle/>
+        <a:p>
+          <a:endParaRPr lang="en-GB"/>
+        </a:p>
+      </dgm:t>
+    </dgm:pt>
+    <dgm:pt modelId="{05B12669-5501-4CAA-B949-5D2550EDF56B}">
+      <dgm:prSet phldrT="[Text]"/>
+      <dgm:spPr/>
+      <dgm:t>
+        <a:bodyPr/>
+        <a:lstStyle/>
+        <a:p>
+          <a:r>
+            <a:rPr lang="en-GB" b="1" dirty="0" smtClean="0"/>
+            <a:t>Pattern matching</a:t>
+          </a:r>
+          <a:br>
+            <a:rPr lang="en-GB" b="1" dirty="0" smtClean="0"/>
+          </a:br>
+          <a:r>
+            <a:rPr lang="en-GB" dirty="0" smtClean="0"/>
+            <a:t>for control flow</a:t>
+          </a:r>
+          <a:endParaRPr lang="en-GB"/>
+        </a:p>
+      </dgm:t>
+    </dgm:pt>
+    <dgm:pt modelId="{D7209187-C8E6-4DF3-8958-5B6A4410A3E6}" type="parTrans" cxnId="{76989137-48FB-40E6-AB00-A594DFDAC555}">
+      <dgm:prSet/>
+      <dgm:spPr/>
+      <dgm:t>
+        <a:bodyPr/>
+        <a:lstStyle/>
+        <a:p>
+          <a:endParaRPr lang="en-GB"/>
+        </a:p>
+      </dgm:t>
+    </dgm:pt>
+    <dgm:pt modelId="{761A7376-7933-4199-A36A-D2B1014C1EE5}" type="sibTrans" cxnId="{76989137-48FB-40E6-AB00-A594DFDAC555}">
+      <dgm:prSet/>
+      <dgm:spPr/>
+      <dgm:t>
+        <a:bodyPr/>
+        <a:lstStyle/>
+        <a:p>
+          <a:endParaRPr lang="en-GB"/>
+        </a:p>
+      </dgm:t>
+    </dgm:pt>
+    <dgm:pt modelId="{3B47FFA8-2C5C-4635-9A85-FF356CAA0BB7}" type="pres">
+      <dgm:prSet presAssocID="{FBBEB5BD-5103-4E37-8D5C-ACCDEEF7CA85}" presName="diagram" presStyleCnt="0">
+        <dgm:presLayoutVars>
+          <dgm:chMax val="1"/>
+          <dgm:dir/>
+          <dgm:animLvl val="ctr"/>
+          <dgm:resizeHandles val="exact"/>
+        </dgm:presLayoutVars>
+      </dgm:prSet>
+      <dgm:spPr/>
+    </dgm:pt>
+    <dgm:pt modelId="{596F8F20-9CBB-4B5A-893D-0DA5ECC2A293}" type="pres">
+      <dgm:prSet presAssocID="{FBBEB5BD-5103-4E37-8D5C-ACCDEEF7CA85}" presName="matrix" presStyleCnt="0"/>
+      <dgm:spPr/>
+    </dgm:pt>
+    <dgm:pt modelId="{EB954F01-29E1-4AA8-8113-EBF90A33A8B3}" type="pres">
+      <dgm:prSet presAssocID="{FBBEB5BD-5103-4E37-8D5C-ACCDEEF7CA85}" presName="tile1" presStyleLbl="node1" presStyleIdx="0" presStyleCnt="4"/>
+      <dgm:spPr/>
+      <dgm:t>
+        <a:bodyPr/>
+        <a:lstStyle/>
+        <a:p>
+          <a:endParaRPr lang="en-GB"/>
+        </a:p>
+      </dgm:t>
+    </dgm:pt>
+    <dgm:pt modelId="{B0D61666-EEC1-4194-8EE7-6B45A1BDF803}" type="pres">
+      <dgm:prSet presAssocID="{FBBEB5BD-5103-4E37-8D5C-ACCDEEF7CA85}" presName="tile1text" presStyleLbl="node1" presStyleIdx="0" presStyleCnt="4">
+        <dgm:presLayoutVars>
+          <dgm:chMax val="0"/>
+          <dgm:chPref val="0"/>
+          <dgm:bulletEnabled val="1"/>
+        </dgm:presLayoutVars>
+      </dgm:prSet>
+      <dgm:spPr/>
+      <dgm:t>
+        <a:bodyPr/>
+        <a:lstStyle/>
+        <a:p>
+          <a:endParaRPr lang="en-GB"/>
+        </a:p>
+      </dgm:t>
+    </dgm:pt>
+    <dgm:pt modelId="{FBE24E42-67F9-4F48-8781-CCB69CC64265}" type="pres">
+      <dgm:prSet presAssocID="{FBBEB5BD-5103-4E37-8D5C-ACCDEEF7CA85}" presName="tile2" presStyleLbl="node1" presStyleIdx="1" presStyleCnt="4"/>
+      <dgm:spPr/>
+      <dgm:t>
+        <a:bodyPr/>
+        <a:lstStyle/>
+        <a:p>
+          <a:endParaRPr lang="en-GB"/>
+        </a:p>
+      </dgm:t>
+    </dgm:pt>
+    <dgm:pt modelId="{8ED45583-CBFB-4DF8-AF13-25291990CAE7}" type="pres">
+      <dgm:prSet presAssocID="{FBBEB5BD-5103-4E37-8D5C-ACCDEEF7CA85}" presName="tile2text" presStyleLbl="node1" presStyleIdx="1" presStyleCnt="4">
+        <dgm:presLayoutVars>
+          <dgm:chMax val="0"/>
+          <dgm:chPref val="0"/>
+          <dgm:bulletEnabled val="1"/>
+        </dgm:presLayoutVars>
+      </dgm:prSet>
+      <dgm:spPr/>
+      <dgm:t>
+        <a:bodyPr/>
+        <a:lstStyle/>
+        <a:p>
+          <a:endParaRPr lang="en-GB"/>
+        </a:p>
+      </dgm:t>
+    </dgm:pt>
+    <dgm:pt modelId="{DFE26B5B-A0BF-4CDD-8BA1-C6A76D9DF600}" type="pres">
+      <dgm:prSet presAssocID="{FBBEB5BD-5103-4E37-8D5C-ACCDEEF7CA85}" presName="tile3" presStyleLbl="node1" presStyleIdx="2" presStyleCnt="4"/>
+      <dgm:spPr/>
+      <dgm:t>
+        <a:bodyPr/>
+        <a:lstStyle/>
+        <a:p>
+          <a:endParaRPr lang="en-GB"/>
+        </a:p>
+      </dgm:t>
+    </dgm:pt>
+    <dgm:pt modelId="{A511423D-256B-4D8B-9F70-C0BC4B0C103B}" type="pres">
+      <dgm:prSet presAssocID="{FBBEB5BD-5103-4E37-8D5C-ACCDEEF7CA85}" presName="tile3text" presStyleLbl="node1" presStyleIdx="2" presStyleCnt="4">
+        <dgm:presLayoutVars>
+          <dgm:chMax val="0"/>
+          <dgm:chPref val="0"/>
+          <dgm:bulletEnabled val="1"/>
+        </dgm:presLayoutVars>
+      </dgm:prSet>
+      <dgm:spPr/>
+      <dgm:t>
+        <a:bodyPr/>
+        <a:lstStyle/>
+        <a:p>
+          <a:endParaRPr lang="en-GB"/>
+        </a:p>
+      </dgm:t>
+    </dgm:pt>
+    <dgm:pt modelId="{615837DC-43E6-49D0-BA7C-7A632DCD4D12}" type="pres">
+      <dgm:prSet presAssocID="{FBBEB5BD-5103-4E37-8D5C-ACCDEEF7CA85}" presName="tile4" presStyleLbl="node1" presStyleIdx="3" presStyleCnt="4"/>
+      <dgm:spPr/>
+      <dgm:t>
+        <a:bodyPr/>
+        <a:lstStyle/>
+        <a:p>
+          <a:endParaRPr lang="en-GB"/>
+        </a:p>
+      </dgm:t>
+    </dgm:pt>
+    <dgm:pt modelId="{7995DD1E-4445-4AB5-8BCF-FE29420279B6}" type="pres">
+      <dgm:prSet presAssocID="{FBBEB5BD-5103-4E37-8D5C-ACCDEEF7CA85}" presName="tile4text" presStyleLbl="node1" presStyleIdx="3" presStyleCnt="4">
+        <dgm:presLayoutVars>
+          <dgm:chMax val="0"/>
+          <dgm:chPref val="0"/>
+          <dgm:bulletEnabled val="1"/>
+        </dgm:presLayoutVars>
+      </dgm:prSet>
+      <dgm:spPr/>
+      <dgm:t>
+        <a:bodyPr/>
+        <a:lstStyle/>
+        <a:p>
+          <a:endParaRPr lang="en-GB"/>
+        </a:p>
+      </dgm:t>
+    </dgm:pt>
+    <dgm:pt modelId="{F4992FB7-0D3E-4565-8782-948AA86A5A3B}" type="pres">
+      <dgm:prSet presAssocID="{FBBEB5BD-5103-4E37-8D5C-ACCDEEF7CA85}" presName="centerTile" presStyleLbl="fgShp" presStyleIdx="0" presStyleCnt="1">
+        <dgm:presLayoutVars>
+          <dgm:chMax val="0"/>
+          <dgm:chPref val="0"/>
+        </dgm:presLayoutVars>
+      </dgm:prSet>
+      <dgm:spPr/>
+    </dgm:pt>
+  </dgm:ptLst>
+  <dgm:cxnLst>
+    <dgm:cxn modelId="{FF6A5616-2220-4374-9D41-1A1BB8C833D7}" srcId="{EC1D11B6-7DD9-46EB-AC83-D065E1B0EA52}" destId="{43CAB91E-B17D-460D-9188-7A6A76B82302}" srcOrd="0" destOrd="0" parTransId="{720EE557-18BD-4EF6-80C5-68EE7C2EB43D}" sibTransId="{62F4A0E8-E630-45DE-96A0-DA515F34C4E8}"/>
+    <dgm:cxn modelId="{95904A8E-C29C-4C6F-8587-1B60FD590B5E}" srcId="{EC1D11B6-7DD9-46EB-AC83-D065E1B0EA52}" destId="{A739CA36-0CF0-4E71-9F1E-F06501E438B7}" srcOrd="2" destOrd="0" parTransId="{0AE4BA37-467C-423B-BADB-33E19B4FDCAD}" sibTransId="{377C5DEB-BBC8-4DC2-B525-57D86619129F}"/>
+    <dgm:cxn modelId="{3CF2801D-1524-457A-9FAC-BC8A3E376549}" type="presOf" srcId="{EC1D11B6-7DD9-46EB-AC83-D065E1B0EA52}" destId="{F4992FB7-0D3E-4565-8782-948AA86A5A3B}" srcOrd="0" destOrd="0" presId="urn:microsoft.com/office/officeart/2005/8/layout/matrix1"/>
+    <dgm:cxn modelId="{5BEF915B-102D-4E5F-BDD9-DFB37137AA56}" type="presOf" srcId="{05B12669-5501-4CAA-B949-5D2550EDF56B}" destId="{615837DC-43E6-49D0-BA7C-7A632DCD4D12}" srcOrd="0" destOrd="0" presId="urn:microsoft.com/office/officeart/2005/8/layout/matrix1"/>
+    <dgm:cxn modelId="{8126B2C8-F80E-43B3-9FD0-95CC2331AE31}" type="presOf" srcId="{1A6EFF00-9DFC-4D25-969B-21C6FB22D94F}" destId="{8ED45583-CBFB-4DF8-AF13-25291990CAE7}" srcOrd="1" destOrd="0" presId="urn:microsoft.com/office/officeart/2005/8/layout/matrix1"/>
+    <dgm:cxn modelId="{C748C5B3-0F10-49E0-9811-DFFB78E3B410}" srcId="{EC1D11B6-7DD9-46EB-AC83-D065E1B0EA52}" destId="{1A6EFF00-9DFC-4D25-969B-21C6FB22D94F}" srcOrd="1" destOrd="0" parTransId="{130DC0BC-EB37-4082-A823-D88F407BBDAB}" sibTransId="{137DDBD2-14DE-4239-AEB5-6CF47C7BAF25}"/>
+    <dgm:cxn modelId="{76989137-48FB-40E6-AB00-A594DFDAC555}" srcId="{EC1D11B6-7DD9-46EB-AC83-D065E1B0EA52}" destId="{05B12669-5501-4CAA-B949-5D2550EDF56B}" srcOrd="3" destOrd="0" parTransId="{D7209187-C8E6-4DF3-8958-5B6A4410A3E6}" sibTransId="{761A7376-7933-4199-A36A-D2B1014C1EE5}"/>
+    <dgm:cxn modelId="{C797BD72-C36F-469F-8228-1978415E9FFA}" type="presOf" srcId="{FBBEB5BD-5103-4E37-8D5C-ACCDEEF7CA85}" destId="{3B47FFA8-2C5C-4635-9A85-FF356CAA0BB7}" srcOrd="0" destOrd="0" presId="urn:microsoft.com/office/officeart/2005/8/layout/matrix1"/>
+    <dgm:cxn modelId="{4EA4DE3C-BC6B-4215-BD01-785D326496E9}" type="presOf" srcId="{1A6EFF00-9DFC-4D25-969B-21C6FB22D94F}" destId="{FBE24E42-67F9-4F48-8781-CCB69CC64265}" srcOrd="0" destOrd="0" presId="urn:microsoft.com/office/officeart/2005/8/layout/matrix1"/>
+    <dgm:cxn modelId="{9BBF1A08-9808-402F-8262-B3654DB2C979}" type="presOf" srcId="{43CAB91E-B17D-460D-9188-7A6A76B82302}" destId="{B0D61666-EEC1-4194-8EE7-6B45A1BDF803}" srcOrd="1" destOrd="0" presId="urn:microsoft.com/office/officeart/2005/8/layout/matrix1"/>
+    <dgm:cxn modelId="{6511F116-FD8D-4E0A-A628-9098706FFA89}" type="presOf" srcId="{05B12669-5501-4CAA-B949-5D2550EDF56B}" destId="{7995DD1E-4445-4AB5-8BCF-FE29420279B6}" srcOrd="1" destOrd="0" presId="urn:microsoft.com/office/officeart/2005/8/layout/matrix1"/>
+    <dgm:cxn modelId="{EC7847C2-5071-4C37-B4E2-C64B02807D01}" type="presOf" srcId="{A739CA36-0CF0-4E71-9F1E-F06501E438B7}" destId="{A511423D-256B-4D8B-9F70-C0BC4B0C103B}" srcOrd="1" destOrd="0" presId="urn:microsoft.com/office/officeart/2005/8/layout/matrix1"/>
+    <dgm:cxn modelId="{05D0793E-A3F7-4A20-A975-5E95089D82C6}" type="presOf" srcId="{A739CA36-0CF0-4E71-9F1E-F06501E438B7}" destId="{DFE26B5B-A0BF-4CDD-8BA1-C6A76D9DF600}" srcOrd="0" destOrd="0" presId="urn:microsoft.com/office/officeart/2005/8/layout/matrix1"/>
+    <dgm:cxn modelId="{93C14767-9819-400E-AD24-2A02C4929E0A}" srcId="{FBBEB5BD-5103-4E37-8D5C-ACCDEEF7CA85}" destId="{EC1D11B6-7DD9-46EB-AC83-D065E1B0EA52}" srcOrd="0" destOrd="0" parTransId="{6B142613-5E44-4D79-B940-4223AFFA2B62}" sibTransId="{9C2F64A0-4B14-4833-A669-2A2EC315AFA3}"/>
+    <dgm:cxn modelId="{7A357190-2D19-41C1-AD0E-0A7FFE3B0CE8}" type="presOf" srcId="{43CAB91E-B17D-460D-9188-7A6A76B82302}" destId="{EB954F01-29E1-4AA8-8113-EBF90A33A8B3}" srcOrd="0" destOrd="0" presId="urn:microsoft.com/office/officeart/2005/8/layout/matrix1"/>
+    <dgm:cxn modelId="{FA490CE1-0CF1-4D23-BB5F-E4854B879F7D}" type="presParOf" srcId="{3B47FFA8-2C5C-4635-9A85-FF356CAA0BB7}" destId="{596F8F20-9CBB-4B5A-893D-0DA5ECC2A293}" srcOrd="0" destOrd="0" presId="urn:microsoft.com/office/officeart/2005/8/layout/matrix1"/>
+    <dgm:cxn modelId="{26860AFA-DB31-49DA-806A-883EA3B4268C}" type="presParOf" srcId="{596F8F20-9CBB-4B5A-893D-0DA5ECC2A293}" destId="{EB954F01-29E1-4AA8-8113-EBF90A33A8B3}" srcOrd="0" destOrd="0" presId="urn:microsoft.com/office/officeart/2005/8/layout/matrix1"/>
+    <dgm:cxn modelId="{1E87F412-4C3D-41E0-A472-A229091A4301}" type="presParOf" srcId="{596F8F20-9CBB-4B5A-893D-0DA5ECC2A293}" destId="{B0D61666-EEC1-4194-8EE7-6B45A1BDF803}" srcOrd="1" destOrd="0" presId="urn:microsoft.com/office/officeart/2005/8/layout/matrix1"/>
+    <dgm:cxn modelId="{4B125B28-61A4-4EE8-BCDA-A6BBA5C9DE65}" type="presParOf" srcId="{596F8F20-9CBB-4B5A-893D-0DA5ECC2A293}" destId="{FBE24E42-67F9-4F48-8781-CCB69CC64265}" srcOrd="2" destOrd="0" presId="urn:microsoft.com/office/officeart/2005/8/layout/matrix1"/>
+    <dgm:cxn modelId="{7D729815-9FB8-48D3-A9CA-13F23E6E6829}" type="presParOf" srcId="{596F8F20-9CBB-4B5A-893D-0DA5ECC2A293}" destId="{8ED45583-CBFB-4DF8-AF13-25291990CAE7}" srcOrd="3" destOrd="0" presId="urn:microsoft.com/office/officeart/2005/8/layout/matrix1"/>
+    <dgm:cxn modelId="{D2F36908-285A-4747-ABDE-8E266BA6E290}" type="presParOf" srcId="{596F8F20-9CBB-4B5A-893D-0DA5ECC2A293}" destId="{DFE26B5B-A0BF-4CDD-8BA1-C6A76D9DF600}" srcOrd="4" destOrd="0" presId="urn:microsoft.com/office/officeart/2005/8/layout/matrix1"/>
+    <dgm:cxn modelId="{50322BED-FDEE-430E-872A-A4B1DCA7335C}" type="presParOf" srcId="{596F8F20-9CBB-4B5A-893D-0DA5ECC2A293}" destId="{A511423D-256B-4D8B-9F70-C0BC4B0C103B}" srcOrd="5" destOrd="0" presId="urn:microsoft.com/office/officeart/2005/8/layout/matrix1"/>
+    <dgm:cxn modelId="{A6A031F9-6286-48EC-906D-9F0A75579220}" type="presParOf" srcId="{596F8F20-9CBB-4B5A-893D-0DA5ECC2A293}" destId="{615837DC-43E6-49D0-BA7C-7A632DCD4D12}" srcOrd="6" destOrd="0" presId="urn:microsoft.com/office/officeart/2005/8/layout/matrix1"/>
+    <dgm:cxn modelId="{39ACCFFC-2ED8-4B79-B5B9-4393B1E352EC}" type="presParOf" srcId="{596F8F20-9CBB-4B5A-893D-0DA5ECC2A293}" destId="{7995DD1E-4445-4AB5-8BCF-FE29420279B6}" srcOrd="7" destOrd="0" presId="urn:microsoft.com/office/officeart/2005/8/layout/matrix1"/>
+    <dgm:cxn modelId="{665AEBA0-D754-4D5E-9B1E-FB0F716E6FBA}" type="presParOf" srcId="{3B47FFA8-2C5C-4635-9A85-FF356CAA0BB7}" destId="{F4992FB7-0D3E-4565-8782-948AA86A5A3B}" srcOrd="1" destOrd="0" presId="urn:microsoft.com/office/officeart/2005/8/layout/matrix1"/>
+  </dgm:cxnLst>
+  <dgm:bg/>
+  <dgm:whole/>
+  <dgm:extLst>
+    <a:ext uri="http://schemas.microsoft.com/office/drawing/2008/diagram">
+      <dsp:dataModelExt xmlns:dsp="http://schemas.microsoft.com/office/drawing/2008/diagram" xmlns="" relId="rId8" minVer="http://schemas.openxmlformats.org/drawingml/2006/diagram"/>
+    </a:ext>
+  </dgm:extLst>
+</dgm:dataModel>
+</file>
+
+<file path=word/diagrams/drawing1.xml><?xml version="1.0" encoding="utf-8"?>
+<dsp:drawing xmlns:dgm="http://schemas.openxmlformats.org/drawingml/2006/diagram" xmlns:a="http://schemas.openxmlformats.org/drawingml/2006/main" xmlns:dsp="http://schemas.microsoft.com/office/drawing/2008/diagram">
+  <dsp:spTree>
+    <dsp:nvGrpSpPr>
+      <dsp:cNvPr id="0" name=""/>
+      <dsp:cNvGrpSpPr/>
+    </dsp:nvGrpSpPr>
+    <dsp:grpSpPr/>
+    <dsp:sp modelId="{EB954F01-29E1-4AA8-8113-EBF90A33A8B3}">
+      <dsp:nvSpPr>
+        <dsp:cNvPr id="0" name=""/>
+        <dsp:cNvSpPr/>
+      </dsp:nvSpPr>
+      <dsp:spPr>
+        <a:xfrm rot="16200000">
+          <a:off x="630063" y="-630063"/>
+          <a:ext cx="1259873" cy="2520000"/>
+        </a:xfrm>
+        <a:prstGeom prst="round1Rect">
+          <a:avLst/>
+        </a:prstGeom>
+        <a:gradFill rotWithShape="0">
+          <a:gsLst>
+            <a:gs pos="0">
+              <a:schemeClr val="accent2">
+                <a:hueOff val="0"/>
+                <a:satOff val="0"/>
+                <a:lumOff val="0"/>
+                <a:alphaOff val="0"/>
+                <a:tint val="50000"/>
+                <a:satMod val="300000"/>
+              </a:schemeClr>
+            </a:gs>
+            <a:gs pos="35000">
+              <a:schemeClr val="accent2">
+                <a:hueOff val="0"/>
+                <a:satOff val="0"/>
+                <a:lumOff val="0"/>
+                <a:alphaOff val="0"/>
+                <a:tint val="37000"/>
+                <a:satMod val="300000"/>
+              </a:schemeClr>
+            </a:gs>
+            <a:gs pos="100000">
+              <a:schemeClr val="accent2">
+                <a:hueOff val="0"/>
+                <a:satOff val="0"/>
+                <a:lumOff val="0"/>
+                <a:alphaOff val="0"/>
+                <a:tint val="15000"/>
+                <a:satMod val="350000"/>
+              </a:schemeClr>
+            </a:gs>
+          </a:gsLst>
+          <a:lin ang="16200000" scaled="1"/>
+        </a:gradFill>
+        <a:ln>
+          <a:noFill/>
+        </a:ln>
+        <a:effectLst>
+          <a:outerShdw blurRad="40000" dist="20000" dir="5400000" rotWithShape="0">
+            <a:srgbClr val="000000">
+              <a:alpha val="38000"/>
+            </a:srgbClr>
+          </a:outerShdw>
+        </a:effectLst>
+        <a:scene3d>
+          <a:camera prst="orthographicFront"/>
+          <a:lightRig rig="flat" dir="t"/>
+        </a:scene3d>
+        <a:sp3d prstMaterial="dkEdge">
+          <a:bevelT w="8200" h="38100"/>
+        </a:sp3d>
+      </dsp:spPr>
+      <dsp:style>
+        <a:lnRef idx="0">
+          <a:scrgbClr r="0" g="0" b="0"/>
+        </a:lnRef>
+        <a:fillRef idx="2">
+          <a:scrgbClr r="0" g="0" b="0"/>
+        </a:fillRef>
+        <a:effectRef idx="1">
+          <a:scrgbClr r="0" g="0" b="0"/>
+        </a:effectRef>
+        <a:fontRef idx="minor">
+          <a:schemeClr val="dk1"/>
+        </a:fontRef>
+      </dsp:style>
+      <dsp:txBody>
+        <a:bodyPr spcFirstLastPara="0" vert="horz" wrap="square" lIns="149352" tIns="149352" rIns="149352" bIns="149352" numCol="1" spcCol="1270" anchor="ctr" anchorCtr="0">
+          <a:noAutofit/>
+        </a:bodyPr>
+        <a:lstStyle/>
+        <a:p>
+          <a:pPr lvl="0" algn="ctr" defTabSz="933450">
+            <a:lnSpc>
+              <a:spcPct val="90000"/>
+            </a:lnSpc>
+            <a:spcBef>
+              <a:spcPct val="0"/>
+            </a:spcBef>
+            <a:spcAft>
+              <a:spcPct val="35000"/>
+            </a:spcAft>
+          </a:pPr>
+          <a:r>
+            <a:rPr lang="en-GB" sz="2100" b="1" kern="1200" dirty="0" smtClean="0"/>
+            <a:t>Function-oriented</a:t>
+          </a:r>
+          <a:br>
+            <a:rPr lang="en-GB" sz="2100" b="1" kern="1200" dirty="0" smtClean="0"/>
+          </a:br>
+          <a:r>
+            <a:rPr lang="en-GB" sz="2100" kern="1200" dirty="0" smtClean="0"/>
+            <a:t>Not object oriented</a:t>
+          </a:r>
+          <a:endParaRPr lang="en-GB" sz="2100" kern="1200"/>
+        </a:p>
+      </dsp:txBody>
+      <dsp:txXfrm rot="16200000">
+        <a:off x="787547" y="-787547"/>
+        <a:ext cx="944904" cy="2520000"/>
+      </dsp:txXfrm>
+    </dsp:sp>
+    <dsp:sp modelId="{FBE24E42-67F9-4F48-8781-CCB69CC64265}">
+      <dsp:nvSpPr>
+        <dsp:cNvPr id="0" name=""/>
+        <dsp:cNvSpPr/>
+      </dsp:nvSpPr>
+      <dsp:spPr>
+        <a:xfrm>
+          <a:off x="2520000" y="0"/>
+          <a:ext cx="2520000" cy="1259873"/>
+        </a:xfrm>
+        <a:prstGeom prst="round1Rect">
+          <a:avLst/>
+        </a:prstGeom>
+        <a:gradFill rotWithShape="0">
+          <a:gsLst>
+            <a:gs pos="0">
+              <a:schemeClr val="accent3">
+                <a:hueOff val="0"/>
+                <a:satOff val="0"/>
+                <a:lumOff val="0"/>
+                <a:alphaOff val="0"/>
+                <a:tint val="50000"/>
+                <a:satMod val="300000"/>
+              </a:schemeClr>
+            </a:gs>
+            <a:gs pos="35000">
+              <a:schemeClr val="accent3">
+                <a:hueOff val="0"/>
+                <a:satOff val="0"/>
+                <a:lumOff val="0"/>
+                <a:alphaOff val="0"/>
+                <a:tint val="37000"/>
+                <a:satMod val="300000"/>
+              </a:schemeClr>
+            </a:gs>
+            <a:gs pos="100000">
+              <a:schemeClr val="accent3">
+                <a:hueOff val="0"/>
+                <a:satOff val="0"/>
+                <a:lumOff val="0"/>
+                <a:alphaOff val="0"/>
+                <a:tint val="15000"/>
+                <a:satMod val="350000"/>
+              </a:schemeClr>
+            </a:gs>
+          </a:gsLst>
+          <a:lin ang="16200000" scaled="1"/>
+        </a:gradFill>
+        <a:ln>
+          <a:noFill/>
+        </a:ln>
+        <a:effectLst>
+          <a:outerShdw blurRad="40000" dist="20000" dir="5400000" rotWithShape="0">
+            <a:srgbClr val="000000">
+              <a:alpha val="38000"/>
+            </a:srgbClr>
+          </a:outerShdw>
+        </a:effectLst>
+        <a:scene3d>
+          <a:camera prst="orthographicFront"/>
+          <a:lightRig rig="flat" dir="t"/>
+        </a:scene3d>
+        <a:sp3d prstMaterial="dkEdge">
+          <a:bevelT w="8200" h="38100"/>
+        </a:sp3d>
+      </dsp:spPr>
+      <dsp:style>
+        <a:lnRef idx="0">
+          <a:scrgbClr r="0" g="0" b="0"/>
+        </a:lnRef>
+        <a:fillRef idx="2">
+          <a:scrgbClr r="0" g="0" b="0"/>
+        </a:fillRef>
+        <a:effectRef idx="1">
+          <a:scrgbClr r="0" g="0" b="0"/>
+        </a:effectRef>
+        <a:fontRef idx="minor">
+          <a:schemeClr val="dk1"/>
+        </a:fontRef>
+      </dsp:style>
+      <dsp:txBody>
+        <a:bodyPr spcFirstLastPara="0" vert="horz" wrap="square" lIns="149352" tIns="149352" rIns="149352" bIns="149352" numCol="1" spcCol="1270" anchor="ctr" anchorCtr="0">
+          <a:noAutofit/>
+        </a:bodyPr>
+        <a:lstStyle/>
+        <a:p>
+          <a:pPr lvl="0" algn="ctr" defTabSz="933450">
+            <a:lnSpc>
+              <a:spcPct val="90000"/>
+            </a:lnSpc>
+            <a:spcBef>
+              <a:spcPct val="0"/>
+            </a:spcBef>
+            <a:spcAft>
+              <a:spcPct val="35000"/>
+            </a:spcAft>
+          </a:pPr>
+          <a:r>
+            <a:rPr lang="en-GB" sz="2100" b="1" kern="1200" dirty="0" smtClean="0"/>
+            <a:t>Expressions</a:t>
+          </a:r>
+          <a:br>
+            <a:rPr lang="en-GB" sz="2100" b="1" kern="1200" dirty="0" smtClean="0"/>
+          </a:br>
+          <a:r>
+            <a:rPr lang="en-GB" sz="2100" kern="1200" dirty="0" smtClean="0"/>
+            <a:t>not statements</a:t>
+          </a:r>
+          <a:endParaRPr lang="en-GB" sz="2100" kern="1200"/>
+        </a:p>
+      </dsp:txBody>
+      <dsp:txXfrm>
+        <a:off x="2520000" y="0"/>
+        <a:ext cx="2520000" cy="944904"/>
+      </dsp:txXfrm>
+    </dsp:sp>
+    <dsp:sp modelId="{DFE26B5B-A0BF-4CDD-8BA1-C6A76D9DF600}">
+      <dsp:nvSpPr>
+        <dsp:cNvPr id="0" name=""/>
+        <dsp:cNvSpPr/>
+      </dsp:nvSpPr>
+      <dsp:spPr>
+        <a:xfrm rot="10800000">
+          <a:off x="0" y="1259873"/>
+          <a:ext cx="2520000" cy="1259873"/>
+        </a:xfrm>
+        <a:prstGeom prst="round1Rect">
+          <a:avLst/>
+        </a:prstGeom>
+        <a:gradFill rotWithShape="0">
+          <a:gsLst>
+            <a:gs pos="0">
+              <a:schemeClr val="accent4">
+                <a:hueOff val="0"/>
+                <a:satOff val="0"/>
+                <a:lumOff val="0"/>
+                <a:alphaOff val="0"/>
+                <a:tint val="50000"/>
+                <a:satMod val="300000"/>
+              </a:schemeClr>
+            </a:gs>
+            <a:gs pos="35000">
+              <a:schemeClr val="accent4">
+                <a:hueOff val="0"/>
+                <a:satOff val="0"/>
+                <a:lumOff val="0"/>
+                <a:alphaOff val="0"/>
+                <a:tint val="37000"/>
+                <a:satMod val="300000"/>
+              </a:schemeClr>
+            </a:gs>
+            <a:gs pos="100000">
+              <a:schemeClr val="accent4">
+                <a:hueOff val="0"/>
+                <a:satOff val="0"/>
+                <a:lumOff val="0"/>
+                <a:alphaOff val="0"/>
+                <a:tint val="15000"/>
+                <a:satMod val="350000"/>
+              </a:schemeClr>
+            </a:gs>
+          </a:gsLst>
+          <a:lin ang="16200000" scaled="1"/>
+        </a:gradFill>
+        <a:ln>
+          <a:noFill/>
+        </a:ln>
+        <a:effectLst>
+          <a:outerShdw blurRad="40000" dist="20000" dir="5400000" rotWithShape="0">
+            <a:srgbClr val="000000">
+              <a:alpha val="38000"/>
+            </a:srgbClr>
+          </a:outerShdw>
+        </a:effectLst>
+        <a:scene3d>
+          <a:camera prst="orthographicFront"/>
+          <a:lightRig rig="flat" dir="t"/>
+        </a:scene3d>
+        <a:sp3d prstMaterial="dkEdge">
+          <a:bevelT w="8200" h="38100"/>
+        </a:sp3d>
+      </dsp:spPr>
+      <dsp:style>
+        <a:lnRef idx="0">
+          <a:scrgbClr r="0" g="0" b="0"/>
+        </a:lnRef>
+        <a:fillRef idx="2">
+          <a:scrgbClr r="0" g="0" b="0"/>
+        </a:fillRef>
+        <a:effectRef idx="1">
+          <a:scrgbClr r="0" g="0" b="0"/>
+        </a:effectRef>
+        <a:fontRef idx="minor">
+          <a:schemeClr val="dk1"/>
+        </a:fontRef>
+      </dsp:style>
+      <dsp:txBody>
+        <a:bodyPr spcFirstLastPara="0" vert="horz" wrap="square" lIns="149352" tIns="149352" rIns="149352" bIns="149352" numCol="1" spcCol="1270" anchor="ctr" anchorCtr="0">
+          <a:noAutofit/>
+        </a:bodyPr>
+        <a:lstStyle/>
+        <a:p>
+          <a:pPr lvl="0" algn="ctr" defTabSz="933450">
+            <a:lnSpc>
+              <a:spcPct val="90000"/>
+            </a:lnSpc>
+            <a:spcBef>
+              <a:spcPct val="0"/>
+            </a:spcBef>
+            <a:spcAft>
+              <a:spcPct val="35000"/>
+            </a:spcAft>
+          </a:pPr>
+          <a:r>
+            <a:rPr lang="en-GB" sz="2100" b="1" kern="1200" dirty="0" smtClean="0"/>
+            <a:t>Algebraic Types</a:t>
+          </a:r>
+          <a:br>
+            <a:rPr lang="en-GB" sz="2100" b="1" kern="1200" dirty="0" smtClean="0"/>
+          </a:br>
+          <a:r>
+            <a:rPr lang="en-GB" sz="2100" kern="1200" dirty="0" smtClean="0"/>
+            <a:t>for domain models</a:t>
+          </a:r>
+          <a:endParaRPr lang="en-GB" sz="2100" kern="1200"/>
+        </a:p>
+      </dsp:txBody>
+      <dsp:txXfrm rot="10800000">
+        <a:off x="0" y="1574841"/>
+        <a:ext cx="2520000" cy="944904"/>
+      </dsp:txXfrm>
+    </dsp:sp>
+    <dsp:sp modelId="{615837DC-43E6-49D0-BA7C-7A632DCD4D12}">
+      <dsp:nvSpPr>
+        <dsp:cNvPr id="0" name=""/>
+        <dsp:cNvSpPr/>
+      </dsp:nvSpPr>
+      <dsp:spPr>
+        <a:xfrm rot="5400000">
+          <a:off x="3150063" y="629809"/>
+          <a:ext cx="1259873" cy="2520000"/>
+        </a:xfrm>
+        <a:prstGeom prst="round1Rect">
+          <a:avLst/>
+        </a:prstGeom>
+        <a:gradFill rotWithShape="0">
+          <a:gsLst>
+            <a:gs pos="0">
+              <a:schemeClr val="accent5">
+                <a:hueOff val="0"/>
+                <a:satOff val="0"/>
+                <a:lumOff val="0"/>
+                <a:alphaOff val="0"/>
+                <a:tint val="50000"/>
+                <a:satMod val="300000"/>
+              </a:schemeClr>
+            </a:gs>
+            <a:gs pos="35000">
+              <a:schemeClr val="accent5">
+                <a:hueOff val="0"/>
+                <a:satOff val="0"/>
+                <a:lumOff val="0"/>
+                <a:alphaOff val="0"/>
+                <a:tint val="37000"/>
+                <a:satMod val="300000"/>
+              </a:schemeClr>
+            </a:gs>
+            <a:gs pos="100000">
+              <a:schemeClr val="accent5">
+                <a:hueOff val="0"/>
+                <a:satOff val="0"/>
+                <a:lumOff val="0"/>
+                <a:alphaOff val="0"/>
+                <a:tint val="15000"/>
+                <a:satMod val="350000"/>
+              </a:schemeClr>
+            </a:gs>
+          </a:gsLst>
+          <a:lin ang="16200000" scaled="1"/>
+        </a:gradFill>
+        <a:ln>
+          <a:noFill/>
+        </a:ln>
+        <a:effectLst>
+          <a:outerShdw blurRad="40000" dist="20000" dir="5400000" rotWithShape="0">
+            <a:srgbClr val="000000">
+              <a:alpha val="38000"/>
+            </a:srgbClr>
+          </a:outerShdw>
+        </a:effectLst>
+        <a:scene3d>
+          <a:camera prst="orthographicFront"/>
+          <a:lightRig rig="flat" dir="t"/>
+        </a:scene3d>
+        <a:sp3d prstMaterial="dkEdge">
+          <a:bevelT w="8200" h="38100"/>
+        </a:sp3d>
+      </dsp:spPr>
+      <dsp:style>
+        <a:lnRef idx="0">
+          <a:scrgbClr r="0" g="0" b="0"/>
+        </a:lnRef>
+        <a:fillRef idx="2">
+          <a:scrgbClr r="0" g="0" b="0"/>
+        </a:fillRef>
+        <a:effectRef idx="1">
+          <a:scrgbClr r="0" g="0" b="0"/>
+        </a:effectRef>
+        <a:fontRef idx="minor">
+          <a:schemeClr val="dk1"/>
+        </a:fontRef>
+      </dsp:style>
+      <dsp:txBody>
+        <a:bodyPr spcFirstLastPara="0" vert="horz" wrap="square" lIns="149352" tIns="149352" rIns="149352" bIns="149352" numCol="1" spcCol="1270" anchor="ctr" anchorCtr="0">
+          <a:noAutofit/>
+        </a:bodyPr>
+        <a:lstStyle/>
+        <a:p>
+          <a:pPr lvl="0" algn="ctr" defTabSz="933450">
+            <a:lnSpc>
+              <a:spcPct val="90000"/>
+            </a:lnSpc>
+            <a:spcBef>
+              <a:spcPct val="0"/>
+            </a:spcBef>
+            <a:spcAft>
+              <a:spcPct val="35000"/>
+            </a:spcAft>
+          </a:pPr>
+          <a:r>
+            <a:rPr lang="en-GB" sz="2100" b="1" kern="1200" dirty="0" smtClean="0"/>
+            <a:t>Pattern matching</a:t>
+          </a:r>
+          <a:br>
+            <a:rPr lang="en-GB" sz="2100" b="1" kern="1200" dirty="0" smtClean="0"/>
+          </a:br>
+          <a:r>
+            <a:rPr lang="en-GB" sz="2100" kern="1200" dirty="0" smtClean="0"/>
+            <a:t>for control flow</a:t>
+          </a:r>
+          <a:endParaRPr lang="en-GB" sz="2100" kern="1200"/>
+        </a:p>
+      </dsp:txBody>
+      <dsp:txXfrm rot="5400000">
+        <a:off x="3307547" y="787293"/>
+        <a:ext cx="944904" cy="2520000"/>
+      </dsp:txXfrm>
+    </dsp:sp>
+    <dsp:sp modelId="{F4992FB7-0D3E-4565-8782-948AA86A5A3B}">
+      <dsp:nvSpPr>
+        <dsp:cNvPr id="0" name=""/>
+        <dsp:cNvSpPr/>
+      </dsp:nvSpPr>
+      <dsp:spPr>
+        <a:xfrm>
+          <a:off x="1764000" y="944904"/>
+          <a:ext cx="1512000" cy="629936"/>
+        </a:xfrm>
+        <a:prstGeom prst="roundRect">
+          <a:avLst/>
+        </a:prstGeom>
+        <a:gradFill rotWithShape="0">
+          <a:gsLst>
+            <a:gs pos="0">
+              <a:schemeClr val="accent2">
+                <a:tint val="40000"/>
+                <a:hueOff val="0"/>
+                <a:satOff val="0"/>
+                <a:lumOff val="0"/>
+                <a:alphaOff val="0"/>
+                <a:tint val="50000"/>
+                <a:satMod val="300000"/>
+              </a:schemeClr>
+            </a:gs>
+            <a:gs pos="35000">
+              <a:schemeClr val="accent2">
+                <a:tint val="40000"/>
+                <a:hueOff val="0"/>
+                <a:satOff val="0"/>
+                <a:lumOff val="0"/>
+                <a:alphaOff val="0"/>
+                <a:tint val="37000"/>
+                <a:satMod val="300000"/>
+              </a:schemeClr>
+            </a:gs>
+            <a:gs pos="100000">
+              <a:schemeClr val="accent2">
+                <a:tint val="40000"/>
+                <a:hueOff val="0"/>
+                <a:satOff val="0"/>
+                <a:lumOff val="0"/>
+                <a:alphaOff val="0"/>
+                <a:tint val="15000"/>
+                <a:satMod val="350000"/>
+              </a:schemeClr>
+            </a:gs>
+          </a:gsLst>
+          <a:lin ang="16200000" scaled="1"/>
+        </a:gradFill>
+        <a:ln w="9525" cap="flat" cmpd="sng" algn="ctr">
+          <a:solidFill>
+            <a:schemeClr val="lt1">
+              <a:hueOff val="0"/>
+              <a:satOff val="0"/>
+              <a:lumOff val="0"/>
+              <a:alphaOff val="0"/>
+            </a:schemeClr>
+          </a:solidFill>
+          <a:prstDash val="solid"/>
+        </a:ln>
+        <a:effectLst>
+          <a:outerShdw blurRad="40000" dist="20000" dir="5400000" rotWithShape="0">
+            <a:srgbClr val="000000">
+              <a:alpha val="38000"/>
+            </a:srgbClr>
+          </a:outerShdw>
+        </a:effectLst>
+        <a:scene3d>
+          <a:camera prst="orthographicFront"/>
+          <a:lightRig rig="flat" dir="t"/>
+        </a:scene3d>
+        <a:sp3d prstMaterial="dkEdge">
+          <a:bevelT w="8200" h="38100"/>
+        </a:sp3d>
+      </dsp:spPr>
+      <dsp:style>
+        <a:lnRef idx="1">
+          <a:scrgbClr r="0" g="0" b="0"/>
+        </a:lnRef>
+        <a:fillRef idx="2">
+          <a:scrgbClr r="0" g="0" b="0"/>
+        </a:fillRef>
+        <a:effectRef idx="1">
+          <a:scrgbClr r="0" g="0" b="0"/>
+        </a:effectRef>
+        <a:fontRef idx="minor"/>
+      </dsp:style>
+      <dsp:txBody>
+        <a:bodyPr spcFirstLastPara="0" vert="horz" wrap="square" lIns="182880" tIns="182880" rIns="182880" bIns="182880" numCol="1" spcCol="1270" anchor="ctr" anchorCtr="0">
+          <a:noAutofit/>
+        </a:bodyPr>
+        <a:lstStyle/>
+        <a:p>
+          <a:pPr lvl="0" algn="ctr" defTabSz="2133600">
+            <a:lnSpc>
+              <a:spcPct val="90000"/>
+            </a:lnSpc>
+            <a:spcBef>
+              <a:spcPct val="0"/>
+            </a:spcBef>
+            <a:spcAft>
+              <a:spcPct val="35000"/>
+            </a:spcAft>
+          </a:pPr>
+          <a:r>
+            <a:rPr lang="en-GB" sz="4800" b="1" kern="1200"/>
+            <a:t>F#</a:t>
+          </a:r>
+        </a:p>
+      </dsp:txBody>
+      <dsp:txXfrm>
+        <a:off x="1764000" y="944904"/>
+        <a:ext cx="1512000" cy="629936"/>
+      </dsp:txXfrm>
+    </dsp:sp>
+  </dsp:spTree>
+</dsp:drawing>
+</file>
+
+<file path=word/diagrams/layout1.xml><?xml version="1.0" encoding="utf-8"?>
+<dgm:layoutDef xmlns:dgm="http://schemas.openxmlformats.org/drawingml/2006/diagram" xmlns:a="http://schemas.openxmlformats.org/drawingml/2006/main" uniqueId="urn:microsoft.com/office/officeart/2005/8/layout/matrix1">
+  <dgm:title val=""/>
+  <dgm:desc val=""/>
+  <dgm:catLst>
+    <dgm:cat type="matrix" pri="2000"/>
+  </dgm:catLst>
+  <dgm:sampData>
+    <dgm:dataModel>
+      <dgm:ptLst>
+        <dgm:pt modelId="0" type="doc"/>
+        <dgm:pt modelId="1">
+          <dgm:prSet phldr="1"/>
+        </dgm:pt>
+        <dgm:pt modelId="11">
+          <dgm:prSet phldr="1"/>
+        </dgm:pt>
+        <dgm:pt modelId="12">
+          <dgm:prSet phldr="1"/>
+        </dgm:pt>
+        <dgm:pt modelId="13">
+          <dgm:prSet phldr="1"/>
+        </dgm:pt>
+        <dgm:pt modelId="14">
+          <dgm:prSet phldr="1"/>
+        </dgm:pt>
+      </dgm:ptLst>
+      <dgm:cxnLst>
+        <dgm:cxn modelId="2" srcId="0" destId="1" srcOrd="0" destOrd="0"/>
+        <dgm:cxn modelId="3" srcId="1" destId="11" srcOrd="0" destOrd="0"/>
+        <dgm:cxn modelId="4" srcId="1" destId="12" srcOrd="1" destOrd="0"/>
+        <dgm:cxn modelId="5" srcId="1" destId="13" srcOrd="2" destOrd="0"/>
+        <dgm:cxn modelId="6" srcId="1" destId="14" srcOrd="3" destOrd="0"/>
+      </dgm:cxnLst>
+      <dgm:bg/>
+      <dgm:whole/>
+    </dgm:dataModel>
+  </dgm:sampData>
+  <dgm:styleData>
+    <dgm:dataModel>
+      <dgm:ptLst>
+        <dgm:pt modelId="0" type="doc"/>
+        <dgm:pt modelId="1"/>
+        <dgm:pt modelId="11"/>
+        <dgm:pt modelId="12"/>
+        <dgm:pt modelId="13"/>
+        <dgm:pt modelId="14"/>
+      </dgm:ptLst>
+      <dgm:cxnLst>
+        <dgm:cxn modelId="2" srcId="0" destId="1" srcOrd="0" destOrd="0"/>
+        <dgm:cxn modelId="15" srcId="1" destId="11" srcOrd="0" destOrd="0"/>
+        <dgm:cxn modelId="16" srcId="1" destId="12" srcOrd="1" destOrd="0"/>
+        <dgm:cxn modelId="17" srcId="1" destId="13" srcOrd="2" destOrd="0"/>
+        <dgm:cxn modelId="18" srcId="1" destId="14" srcOrd="3" destOrd="0"/>
+      </dgm:cxnLst>
+      <dgm:bg/>
+      <dgm:whole/>
+    </dgm:dataModel>
+  </dgm:styleData>
+  <dgm:clrData>
+    <dgm:dataModel>
+      <dgm:ptLst>
+        <dgm:pt modelId="0" type="doc"/>
+        <dgm:pt modelId="1"/>
+        <dgm:pt modelId="11"/>
+        <dgm:pt modelId="12"/>
+        <dgm:pt modelId="13"/>
+        <dgm:pt modelId="14"/>
+      </dgm:ptLst>
+      <dgm:cxnLst>
+        <dgm:cxn modelId="2" srcId="0" destId="1" srcOrd="0" destOrd="0"/>
+        <dgm:cxn modelId="15" srcId="1" destId="11" srcOrd="0" destOrd="0"/>
+        <dgm:cxn modelId="16" srcId="1" destId="12" srcOrd="1" destOrd="0"/>
+        <dgm:cxn modelId="17" srcId="1" destId="13" srcOrd="2" destOrd="0"/>
+        <dgm:cxn modelId="18" srcId="1" destId="14" srcOrd="3" destOrd="0"/>
+      </dgm:cxnLst>
+      <dgm:bg/>
+      <dgm:whole/>
+    </dgm:dataModel>
+  </dgm:clrData>
+  <dgm:layoutNode name="diagram">
+    <dgm:varLst>
+      <dgm:chMax val="1"/>
+      <dgm:dir/>
+      <dgm:animLvl val="ctr"/>
+      <dgm:resizeHandles val="exact"/>
+    </dgm:varLst>
+    <dgm:alg type="composite"/>
+    <dgm:shape xmlns:r="http://schemas.openxmlformats.org/officeDocument/2006/relationships" r:blip="">
+      <dgm:adjLst/>
+    </dgm:shape>
+    <dgm:presOf/>
+    <dgm:constrLst>
+      <dgm:constr type="ctrX" for="ch" forName="matrix" refType="w" fact="0.5"/>
+      <dgm:constr type="ctrY" for="ch" forName="matrix" refType="h" fact="0.5"/>
+      <dgm:constr type="w" for="ch" forName="matrix" refType="w"/>
+      <dgm:constr type="h" for="ch" forName="matrix" refType="h"/>
+      <dgm:constr type="ctrX" for="ch" forName="centerTile" refType="w" fact="0.5"/>
+      <dgm:constr type="ctrY" for="ch" forName="centerTile" refType="h" fact="0.5"/>
+      <dgm:constr type="w" for="ch" forName="centerTile" refType="w" fact="0.3"/>
+      <dgm:constr type="h" for="ch" forName="centerTile" refType="h" fact="0.25"/>
+      <dgm:constr type="primFontSz" for="des" ptType="node" op="equ" val="65"/>
+    </dgm:constrLst>
+    <dgm:ruleLst/>
+    <dgm:choose name="Name0">
+      <dgm:if name="Name1" axis="ch" ptType="node" func="cnt" op="gte" val="1">
+        <dgm:layoutNode name="matrix">
+          <dgm:alg type="composite"/>
+          <dgm:shape xmlns:r="http://schemas.openxmlformats.org/officeDocument/2006/relationships" r:blip="">
+            <dgm:adjLst/>
+          </dgm:shape>
+          <dgm:presOf/>
+          <dgm:constrLst>
+            <dgm:constr type="l" for="ch" forName="tile1"/>
+            <dgm:constr type="t" for="ch" forName="tile1"/>
+            <dgm:constr type="r" for="ch" forName="tile1" refType="w" fact="0.5"/>
+            <dgm:constr type="b" for="ch" forName="tile1" refType="h" fact="0.5"/>
+            <dgm:constr type="l" for="ch" forName="tile1text" refType="l" refFor="ch" refForName="tile1"/>
+            <dgm:constr type="t" for="ch" forName="tile1text" refType="t" refFor="ch" refForName="tile1"/>
+            <dgm:constr type="w" for="ch" forName="tile1text" refType="w" refFor="ch" refForName="tile1"/>
+            <dgm:constr type="h" for="ch" forName="tile1text" refType="h" refFor="ch" refForName="tile1" fact="0.75"/>
+            <dgm:constr type="r" for="ch" forName="tile2" refType="w"/>
+            <dgm:constr type="t" for="ch" forName="tile2"/>
+            <dgm:constr type="l" for="ch" forName="tile2" refType="w" fact="0.5"/>
+            <dgm:constr type="b" for="ch" forName="tile2" refType="h" fact="0.5"/>
+            <dgm:constr type="r" for="ch" forName="tile2text" refType="r" refFor="ch" refForName="tile2"/>
+            <dgm:constr type="t" for="ch" forName="tile2text" refType="t" refFor="ch" refForName="tile2"/>
+            <dgm:constr type="w" for="ch" forName="tile2text" refType="w" refFor="ch" refForName="tile2"/>
+            <dgm:constr type="h" for="ch" forName="tile2text" refType="h" refFor="ch" refForName="tile2" fact="0.75"/>
+            <dgm:constr type="l" for="ch" forName="tile3"/>
+            <dgm:constr type="b" for="ch" forName="tile3" refType="h"/>
+            <dgm:constr type="r" for="ch" forName="tile3" refType="w" fact="0.5"/>
+            <dgm:constr type="t" for="ch" forName="tile3" refType="h" fact="0.5"/>
+            <dgm:constr type="l" for="ch" forName="tile3text" refType="l" refFor="ch" refForName="tile3"/>
+            <dgm:constr type="b" for="ch" forName="tile3text" refType="b" refFor="ch" refForName="tile3"/>
+            <dgm:constr type="w" for="ch" forName="tile3text" refType="w" refFor="ch" refForName="tile3"/>
+            <dgm:constr type="h" for="ch" forName="tile3text" refType="h" refFor="ch" refForName="tile3" fact="0.75"/>
+            <dgm:constr type="r" for="ch" forName="tile4" refType="w"/>
+            <dgm:constr type="b" for="ch" forName="tile4" refType="h"/>
+            <dgm:constr type="l" for="ch" forName="tile4" refType="w" fact="0.5"/>
+            <dgm:constr type="t" for="ch" forName="tile4" refType="h" fact="0.5"/>
+            <dgm:constr type="r" for="ch" forName="tile4text" refType="r" refFor="ch" refForName="tile4"/>
+            <dgm:constr type="b" for="ch" forName="tile4text" refType="b" refFor="ch" refForName="tile4"/>
+            <dgm:constr type="w" for="ch" forName="tile4text" refType="w" refFor="ch" refForName="tile4"/>
+            <dgm:constr type="h" for="ch" forName="tile4text" refType="h" refFor="ch" refForName="tile4" fact="0.75"/>
+          </dgm:constrLst>
+          <dgm:ruleLst/>
+          <dgm:layoutNode name="tile1" styleLbl="node1">
+            <dgm:alg type="sp"/>
+            <dgm:shape xmlns:r="http://schemas.openxmlformats.org/officeDocument/2006/relationships" rot="270" type="round1Rect" r:blip="">
+              <dgm:adjLst/>
+            </dgm:shape>
+            <dgm:choose name="Name2">
+              <dgm:if name="Name3" func="var" arg="dir" op="equ" val="norm">
+                <dgm:presOf axis="ch ch desOrSelf" ptType="node node node" st="1 1 1" cnt="1 1 0"/>
+              </dgm:if>
+              <dgm:else name="Name4">
+                <dgm:presOf axis="ch ch desOrSelf" ptType="node node node" st="1 2 1" cnt="1 1 0"/>
+              </dgm:else>
+            </dgm:choose>
+            <dgm:constrLst/>
+            <dgm:ruleLst/>
+          </dgm:layoutNode>
+          <dgm:layoutNode name="tile1text" styleLbl="node1">
+            <dgm:varLst>
+              <dgm:chMax val="0"/>
+              <dgm:chPref val="0"/>
+              <dgm:bulletEnabled val="1"/>
+            </dgm:varLst>
+            <dgm:choose name="Name5">
+              <dgm:if name="Name6" axis="root des" func="maxDepth" op="gte" val="3">
+                <dgm:alg type="tx">
+                  <dgm:param type="txAnchorVert" val="t"/>
+                  <dgm:param type="parTxLTRAlign" val="l"/>
+                  <dgm:param type="parTxRTLAlign" val="r"/>
+                </dgm:alg>
+              </dgm:if>
+              <dgm:else name="Name7">
+                <dgm:alg type="tx"/>
+              </dgm:else>
+            </dgm:choose>
+            <dgm:shape xmlns:r="http://schemas.openxmlformats.org/officeDocument/2006/relationships" rot="270" type="rect" r:blip="" hideGeom="1">
+              <dgm:adjLst>
+                <dgm:adj idx="1" val="0.2"/>
+              </dgm:adjLst>
+            </dgm:shape>
+            <dgm:choose name="Name8">
+              <dgm:if name="Name9" func="var" arg="dir" op="equ" val="norm">
+                <dgm:presOf axis="ch ch desOrSelf" ptType="node node node" st="1 1 1" cnt="1 1 0"/>
+              </dgm:if>
+              <dgm:else name="Name10">
+                <dgm:presOf axis="ch ch desOrSelf" ptType="node node node" st="1 2 1" cnt="1 1 0"/>
+              </dgm:else>
+            </dgm:choose>
+            <dgm:constrLst/>
+            <dgm:ruleLst>
+              <dgm:rule type="primFontSz" val="5" fact="NaN" max="NaN"/>
+            </dgm:ruleLst>
+          </dgm:layoutNode>
+          <dgm:layoutNode name="tile2" styleLbl="node1">
+            <dgm:alg type="sp"/>
+            <dgm:shape xmlns:r="http://schemas.openxmlformats.org/officeDocument/2006/relationships" type="round1Rect" r:blip="">
+              <dgm:adjLst/>
+            </dgm:shape>
+            <dgm:choose name="Name11">
+              <dgm:if name="Name12" func="var" arg="dir" op="equ" val="norm">
+                <dgm:presOf axis="ch ch desOrSelf" ptType="node node node" st="1 2 1" cnt="1 1 0"/>
+              </dgm:if>
+              <dgm:else name="Name13">
+                <dgm:presOf axis="ch ch desOrSelf" ptType="node node node" st="1 1 1" cnt="1 1 0"/>
+              </dgm:else>
+            </dgm:choose>
+            <dgm:constrLst/>
+            <dgm:ruleLst/>
+          </dgm:layoutNode>
+          <dgm:layoutNode name="tile2text" styleLbl="node1">
+            <dgm:varLst>
+              <dgm:chMax val="0"/>
+              <dgm:chPref val="0"/>
+              <dgm:bulletEnabled val="1"/>
+            </dgm:varLst>
+            <dgm:choose name="Name14">
+              <dgm:if name="Name15" axis="root des" func="maxDepth" op="gte" val="3">
+                <dgm:alg type="tx">
+                  <dgm:param type="txAnchorVert" val="t"/>
+                  <dgm:param type="parTxLTRAlign" val="l"/>
+                  <dgm:param type="parTxRTLAlign" val="r"/>
+                </dgm:alg>
+              </dgm:if>
+              <dgm:else name="Name16">
+                <dgm:alg type="tx"/>
+              </dgm:else>
+            </dgm:choose>
+            <dgm:shape xmlns:r="http://schemas.openxmlformats.org/officeDocument/2006/relationships" type="rect" r:blip="" hideGeom="1">
+              <dgm:adjLst/>
+            </dgm:shape>
+            <dgm:choose name="Name17">
+              <dgm:if name="Name18" func="var" arg="dir" op="equ" val="norm">
+                <dgm:presOf axis="ch ch desOrSelf" ptType="node node node" st="1 2 1" cnt="1 1 0"/>
+              </dgm:if>
+              <dgm:else name="Name19">
+                <dgm:presOf axis="ch ch desOrSelf" ptType="node node node" st="1 1 1" cnt="1 1 0"/>
+              </dgm:else>
+            </dgm:choose>
+            <dgm:constrLst/>
+            <dgm:ruleLst>
+              <dgm:rule type="primFontSz" val="5" fact="NaN" max="NaN"/>
+            </dgm:ruleLst>
+          </dgm:layoutNode>
+          <dgm:layoutNode name="tile3" styleLbl="node1">
+            <dgm:alg type="sp"/>
+            <dgm:shape xmlns:r="http://schemas.openxmlformats.org/officeDocument/2006/relationships" rot="180" type="round1Rect" r:blip="">
+              <dgm:adjLst/>
+            </dgm:shape>
+            <dgm:choose name="Name20">
+              <dgm:if name="Name21" func="var" arg="dir" op="equ" val="norm">
+                <dgm:presOf axis="ch ch desOrSelf" ptType="node node node" st="1 3 1" cnt="1 1 0"/>
+              </dgm:if>
+              <dgm:else name="Name22">
+                <dgm:presOf axis="ch ch desOrSelf" ptType="node node node" st="1 4 1" cnt="1 1 0"/>
+              </dgm:else>
+            </dgm:choose>
+            <dgm:constrLst/>
+            <dgm:ruleLst/>
+          </dgm:layoutNode>
+          <dgm:layoutNode name="tile3text" styleLbl="node1">
+            <dgm:varLst>
+              <dgm:chMax val="0"/>
+              <dgm:chPref val="0"/>
+              <dgm:bulletEnabled val="1"/>
+            </dgm:varLst>
+            <dgm:choose name="Name23">
+              <dgm:if name="Name24" axis="root des" func="maxDepth" op="gte" val="3">
+                <dgm:alg type="tx">
+                  <dgm:param type="txAnchorVert" val="t"/>
+                  <dgm:param type="parTxLTRAlign" val="l"/>
+                  <dgm:param type="parTxRTLAlign" val="r"/>
+                </dgm:alg>
+              </dgm:if>
+              <dgm:else name="Name25">
+                <dgm:alg type="tx"/>
+              </dgm:else>
+            </dgm:choose>
+            <dgm:shape xmlns:r="http://schemas.openxmlformats.org/officeDocument/2006/relationships" rot="180" type="rect" r:blip="" hideGeom="1">
+              <dgm:adjLst/>
+            </dgm:shape>
+            <dgm:choose name="Name26">
+              <dgm:if name="Name27" func="var" arg="dir" op="equ" val="norm">
+                <dgm:presOf axis="ch ch desOrSelf" ptType="node node node" st="1 3 1" cnt="1 1 0"/>
+              </dgm:if>
+              <dgm:else name="Name28">
+                <dgm:presOf axis="ch ch desOrSelf" ptType="node node node" st="1 4 1" cnt="1 1 0"/>
+              </dgm:else>
+            </dgm:choose>
+            <dgm:constrLst/>
+            <dgm:ruleLst>
+              <dgm:rule type="primFontSz" val="5" fact="NaN" max="NaN"/>
+            </dgm:ruleLst>
+          </dgm:layoutNode>
+          <dgm:layoutNode name="tile4" styleLbl="node1">
+            <dgm:alg type="sp"/>
+            <dgm:shape xmlns:r="http://schemas.openxmlformats.org/officeDocument/2006/relationships" rot="90" type="round1Rect" r:blip="">
+              <dgm:adjLst/>
+            </dgm:shape>
+            <dgm:choose name="Name29">
+              <dgm:if name="Name30" func="var" arg="dir" op="equ" val="norm">
+                <dgm:presOf axis="ch ch desOrSelf" ptType="node node node" st="1 4 1" cnt="1 1 0"/>
+              </dgm:if>
+              <dgm:else name="Name31">
+                <dgm:presOf axis="ch ch desOrSelf" ptType="node node node" st="1 3 1" cnt="1 1 0"/>
+              </dgm:else>
+            </dgm:choose>
+            <dgm:constrLst/>
+            <dgm:ruleLst/>
+          </dgm:layoutNode>
+          <dgm:layoutNode name="tile4text" styleLbl="node1">
+            <dgm:varLst>
+              <dgm:chMax val="0"/>
+              <dgm:chPref val="0"/>
+              <dgm:bulletEnabled val="1"/>
+            </dgm:varLst>
+            <dgm:choose name="Name32">
+              <dgm:if name="Name33" axis="root des" func="maxDepth" op="gte" val="3">
+                <dgm:alg type="tx">
+                  <dgm:param type="txAnchorVert" val="t"/>
+                  <dgm:param type="parTxLTRAlign" val="l"/>
+                  <dgm:param type="parTxRTLAlign" val="r"/>
+                </dgm:alg>
+              </dgm:if>
+              <dgm:else name="Name34">
+                <dgm:alg type="tx"/>
+              </dgm:else>
+            </dgm:choose>
+            <dgm:shape xmlns:r="http://schemas.openxmlformats.org/officeDocument/2006/relationships" rot="90" type="rect" r:blip="" hideGeom="1">
+              <dgm:adjLst/>
+            </dgm:shape>
+            <dgm:choose name="Name35">
+              <dgm:if name="Name36" func="var" arg="dir" op="equ" val="norm">
+                <dgm:presOf axis="ch ch desOrSelf" ptType="node node node" st="1 4 1" cnt="1 1 0"/>
+              </dgm:if>
+              <dgm:else name="Name37">
+                <dgm:presOf axis="ch ch desOrSelf" ptType="node node node" st="1 3 1" cnt="1 1 0"/>
+              </dgm:else>
+            </dgm:choose>
+            <dgm:constrLst/>
+            <dgm:ruleLst>
+              <dgm:rule type="primFontSz" val="5" fact="NaN" max="NaN"/>
+            </dgm:ruleLst>
+          </dgm:layoutNode>
+        </dgm:layoutNode>
+        <dgm:layoutNode name="centerTile" styleLbl="fgShp">
+          <dgm:varLst>
+            <dgm:chMax val="0"/>
+            <dgm:chPref val="0"/>
+          </dgm:varLst>
+          <dgm:alg type="tx"/>
+          <dgm:shape xmlns:r="http://schemas.openxmlformats.org/officeDocument/2006/relationships" type="roundRect" r:blip="">
+            <dgm:adjLst/>
+          </dgm:shape>
+          <dgm:presOf axis="ch" ptType="node" cnt="1"/>
+          <dgm:constrLst>
+            <dgm:constr type="tMarg" refType="primFontSz" fact="0.3"/>
+            <dgm:constr type="bMarg" refType="primFontSz" fact="0.3"/>
+            <dgm:constr type="lMarg" refType="primFontSz" fact="0.3"/>
+            <dgm:constr type="rMarg" refType="primFontSz" fact="0.3"/>
+          </dgm:constrLst>
+          <dgm:ruleLst>
+            <dgm:rule type="primFontSz" val="5" fact="NaN" max="NaN"/>
+          </dgm:ruleLst>
+        </dgm:layoutNode>
+      </dgm:if>
+      <dgm:else name="Name38"/>
+    </dgm:choose>
+  </dgm:layoutNode>
+</dgm:layoutDef>
+</file>
+
+<file path=word/diagrams/quickStyle1.xml><?xml version="1.0" encoding="utf-8"?>
+<dgm:styleDef xmlns:dgm="http://schemas.openxmlformats.org/drawingml/2006/diagram" xmlns:a="http://schemas.openxmlformats.org/drawingml/2006/main" uniqueId="urn:microsoft.com/office/officeart/2005/8/quickstyle/simple3">
+  <dgm:title val=""/>
+  <dgm:desc val=""/>
+  <dgm:catLst>
+    <dgm:cat type="simple" pri="10300"/>
+  </dgm:catLst>
+  <dgm:scene3d>
+    <a:camera prst="orthographicFront"/>
+    <a:lightRig rig="threePt" dir="t"/>
+  </dgm:scene3d>
+  <dgm:styleLbl name="node0">
+    <dgm:scene3d>
+      <a:camera prst="orthographicFront"/>
+      <a:lightRig rig="flat" dir="t"/>
+    </dgm:scene3d>
+    <dgm:sp3d prstMaterial="dkEdge">
+      <a:bevelT w="8200" h="38100"/>
+    </dgm:sp3d>
+    <dgm:txPr/>
+    <dgm:style>
+      <a:lnRef idx="0">
+        <a:scrgbClr r="0" g="0" b="0"/>
+      </a:lnRef>
+      <a:fillRef idx="2">
+        <a:scrgbClr r="0" g="0" b="0"/>
+      </a:fillRef>
+      <a:effectRef idx="1">
+        <a:scrgbClr r="0" g="0" b="0"/>
+      </a:effectRef>
+      <a:fontRef idx="minor">
+        <a:schemeClr val="dk1"/>
+      </a:fontRef>
+    </dgm:style>
+  </dgm:styleLbl>
+  <dgm:styleLbl name="lnNode1">
+    <dgm:scene3d>
+      <a:camera prst="orthographicFront"/>
+      <a:lightRig rig="flat" dir="t"/>
+    </dgm:scene3d>
+    <dgm:sp3d prstMaterial="dkEdge">
+      <a:bevelT w="8200" h="38100"/>
+    </dgm:sp3d>
+    <dgm:txPr/>
+    <dgm:style>
+      <a:lnRef idx="1">
+        <a:scrgbClr r="0" g="0" b="0"/>
+      </a:lnRef>
+      <a:fillRef idx="2">
+        <a:scrgbClr r="0" g="0" b="0"/>
+      </a:fillRef>
+      <a:effectRef idx="0">
+        <a:scrgbClr r="0" g="0" b="0"/>
+      </a:effectRef>
+      <a:fontRef idx="minor">
+        <a:schemeClr val="dk1"/>
+      </a:fontRef>
+    </dgm:style>
+  </dgm:styleLbl>
+  <dgm:styleLbl name="vennNode1">
+    <dgm:scene3d>
+      <a:camera prst="orthographicFront"/>
+      <a:lightRig rig="flat" dir="t"/>
+    </dgm:scene3d>
+    <dgm:sp3d prstMaterial="dkEdge">
+      <a:bevelT w="8200" h="38100"/>
+    </dgm:sp3d>
+    <dgm:txPr/>
+    <dgm:style>
+      <a:lnRef idx="0">
+        <a:scrgbClr r="0" g="0" b="0"/>
+      </a:lnRef>
+      <a:fillRef idx="2">
+        <a:scrgbClr r="0" g="0" b="0"/>
+      </a:fillRef>
+      <a:effectRef idx="0">
+        <a:scrgbClr r="0" g="0" b="0"/>
+      </a:effectRef>
+      <a:fontRef idx="minor">
+        <a:schemeClr val="tx1"/>
+      </a:fontRef>
+    </dgm:style>
+  </dgm:styleLbl>
+  <dgm:styleLbl name="alignNode1">
+    <dgm:scene3d>
+      <a:camera prst="orthographicFront"/>
+      <a:lightRig rig="threePt" dir="t"/>
+    </dgm:scene3d>
+    <dgm:sp3d/>
+    <dgm:txPr/>
+    <dgm:style>
+      <a:lnRef idx="1">
+        <a:scrgbClr r="0" g="0" b="0"/>
+      </a:lnRef>
+      <a:fillRef idx="2">
+        <a:scrgbClr r="0" g="0" b="0"/>
+      </a:fillRef>
+      <a:effectRef idx="1">
+        <a:scrgbClr r="0" g="0" b="0"/>
+      </a:effectRef>
+      <a:fontRef idx="minor">
+        <a:schemeClr val="dk1"/>
+      </a:fontRef>
+    </dgm:style>
+  </dgm:styleLbl>
+  <dgm:styleLbl name="node1">
+    <dgm:scene3d>
+      <a:camera prst="orthographicFront"/>
+      <a:lightRig rig="flat" dir="t"/>
+    </dgm:scene3d>
+    <dgm:sp3d prstMaterial="dkEdge">
+      <a:bevelT w="8200" h="38100"/>
+    </dgm:sp3d>
+    <dgm:txPr/>
+    <dgm:style>
+      <a:lnRef idx="0">
+        <a:scrgbClr r="0" g="0" b="0"/>
+      </a:lnRef>
+      <a:fillRef idx="2">
+        <a:scrgbClr r="0" g="0" b="0"/>
+      </a:fillRef>
+      <a:effectRef idx="1">
+        <a:scrgbClr r="0" g="0" b="0"/>
+      </a:effectRef>
+      <a:fontRef idx="minor">
+        <a:schemeClr val="dk1"/>
+      </a:fontRef>
+    </dgm:style>
+  </dgm:styleLbl>
+  <dgm:styleLbl name="node2">
+    <dgm:scene3d>
+      <a:camera prst="orthographicFront"/>
+      <a:lightRig rig="flat" dir="t"/>
+    </dgm:scene3d>
+    <dgm:sp3d prstMaterial="dkEdge">
+      <a:bevelT w="8200" h="38100"/>
+    </dgm:sp3d>
+    <dgm:txPr/>
+    <dgm:style>
+      <a:lnRef idx="0">
+        <a:scrgbClr r="0" g="0" b="0"/>
+      </a:lnRef>
+      <a:fillRef idx="2">
+        <a:scrgbClr r="0" g="0" b="0"/>
+      </a:fillRef>
+      <a:effectRef idx="1">
+        <a:scrgbClr r="0" g="0" b="0"/>
+      </a:effectRef>
+      <a:fontRef idx="minor">
+        <a:schemeClr val="dk1"/>
+      </a:fontRef>
+    </dgm:style>
+  </dgm:styleLbl>
+  <dgm:styleLbl name="node3">
+    <dgm:scene3d>
+      <a:camera prst="orthographicFront"/>
+      <a:lightRig rig="flat" dir="t"/>
+    </dgm:scene3d>
+    <dgm:sp3d prstMaterial="dkEdge">
+      <a:bevelT w="8200" h="38100"/>
+    </dgm:sp3d>
+    <dgm:txPr/>
+    <dgm:style>
+      <a:lnRef idx="0">
+        <a:scrgbClr r="0" g="0" b="0"/>
+      </a:lnRef>
+      <a:fillRef idx="2">
+        <a:scrgbClr r="0" g="0" b="0"/>
+      </a:fillRef>
+      <a:effectRef idx="1">
+        <a:scrgbClr r="0" g="0" b="0"/>
+      </a:effectRef>
+      <a:fontRef idx="minor">
+        <a:schemeClr val="dk1"/>
+      </a:fontRef>
+    </dgm:style>
+  </dgm:styleLbl>
+  <dgm:styleLbl name="node4">
+    <dgm:scene3d>
+      <a:camera prst="orthographicFront"/>
+      <a:lightRig rig="flat" dir="t"/>
+    </dgm:scene3d>
+    <dgm:sp3d prstMaterial="dkEdge">
+      <a:bevelT w="8200" h="38100"/>
+    </dgm:sp3d>
+    <dgm:txPr/>
+    <dgm:style>
+      <a:lnRef idx="0">
+        <a:scrgbClr r="0" g="0" b="0"/>
+      </a:lnRef>
+      <a:fillRef idx="2">
+        <a:scrgbClr r="0" g="0" b="0"/>
+      </a:fillRef>
+      <a:effectRef idx="1">
+        <a:scrgbClr r="0" g="0" b="0"/>
+      </a:effectRef>
+      <a:fontRef idx="minor">
+        <a:schemeClr val="dk1"/>
+      </a:fontRef>
+    </dgm:style>
+  </dgm:styleLbl>
+  <dgm:styleLbl name="fgImgPlace1">
+    <dgm:scene3d>
+      <a:camera prst="orthographicFront"/>
+      <a:lightRig rig="threePt" dir="t"/>
+    </dgm:scene3d>
+    <dgm:sp3d/>
+    <dgm:txPr/>
+    <dgm:style>
+      <a:lnRef idx="1">
+        <a:scrgbClr r="0" g="0" b="0"/>
+      </a:lnRef>
+      <a:fillRef idx="1">
+        <a:scrgbClr r="0" g="0" b="0"/>
+      </a:fillRef>
+      <a:effectRef idx="1">
+        <a:scrgbClr r="0" g="0" b="0"/>
+      </a:effectRef>
+      <a:fontRef idx="minor"/>
+    </dgm:style>
+  </dgm:styleLbl>
+  <dgm:styleLbl name="alignImgPlace1">
+    <dgm:scene3d>
+      <a:camera prst="orthographicFront"/>
+      <a:lightRig rig="threePt" dir="t"/>
+    </dgm:scene3d>
+    <dgm:sp3d/>
+    <dgm:txPr/>
+    <dgm:style>
+      <a:lnRef idx="1">
+        <a:scrgbClr r="0" g="0" b="0"/>
+      </a:lnRef>
+      <a:fillRef idx="1">
+        <a:scrgbClr r="0" g="0" b="0"/>
+      </a:fillRef>
+      <a:effectRef idx="1">
+        <a:scrgbClr r="0" g="0" b="0"/>
+      </a:effectRef>
+      <a:fontRef idx="minor"/>
+    </dgm:style>
+  </dgm:styleLbl>
+  <dgm:styleLbl name="bgImgPlace1">
+    <dgm:scene3d>
+      <a:camera prst="orthographicFront"/>
+      <a:lightRig rig="threePt" dir="t"/>
+    </dgm:scene3d>
+    <dgm:sp3d/>
+    <dgm:txPr/>
+    <dgm:style>
+      <a:lnRef idx="1">
+        <a:scrgbClr r="0" g="0" b="0"/>
+      </a:lnRef>
+      <a:fillRef idx="1">
+        <a:scrgbClr r="0" g="0" b="0"/>
+      </a:fillRef>
+      <a:effectRef idx="1">
+        <a:scrgbClr r="0" g="0" b="0"/>
+      </a:effectRef>
+      <a:fontRef idx="minor"/>
+    </dgm:style>
+  </dgm:styleLbl>
+  <dgm:styleLbl name="sibTrans2D1">
+    <dgm:scene3d>
+      <a:camera prst="orthographicFront"/>
+      <a:lightRig rig="threePt" dir="t"/>
+    </dgm:scene3d>
+    <dgm:sp3d/>
+    <dgm:txPr/>
+    <dgm:style>
+      <a:lnRef idx="0">
+        <a:scrgbClr r="0" g="0" b="0"/>
+      </a:lnRef>
+      <a:fillRef idx="2">
+        <a:scrgbClr r="0" g="0" b="0"/>
+      </a:fillRef>
+      <a:effectRef idx="1">
+        <a:scrgbClr r="0" g="0" b="0"/>
+      </a:effectRef>
+      <a:fontRef idx="minor">
+        <a:schemeClr val="dk1"/>
+      </a:fontRef>
+    </dgm:style>
+  </dgm:styleLbl>
+  <dgm:styleLbl name="fgSibTrans2D1">
+    <dgm:scene3d>
+      <a:camera prst="orthographicFront"/>
+      <a:lightRig rig="threePt" dir="t"/>
+    </dgm:scene3d>
+    <dgm:sp3d/>
+    <dgm:txPr/>
+    <dgm:style>
+      <a:lnRef idx="0">
+        <a:scrgbClr r="0" g="0" b="0"/>
+      </a:lnRef>
+      <a:fillRef idx="2">
+        <a:scrgbClr r="0" g="0" b="0"/>
+      </a:fillRef>
+      <a:effectRef idx="1">
+        <a:scrgbClr r="0" g="0" b="0"/>
+      </a:effectRef>
+      <a:fontRef idx="minor">
+        <a:schemeClr val="dk1"/>
+      </a:fontRef>
+    </dgm:style>
+  </dgm:styleLbl>
+  <dgm:styleLbl name="bgSibTrans2D1">
+    <dgm:scene3d>
+      <a:camera prst="orthographicFront"/>
+      <a:lightRig rig="threePt" dir="t"/>
+    </dgm:scene3d>
+    <dgm:sp3d/>
+    <dgm:txPr/>
+    <dgm:style>
+      <a:lnRef idx="0">
+        <a:scrgbClr r="0" g="0" b="0"/>
+      </a:lnRef>
+      <a:fillRef idx="2">
+        <a:scrgbClr r="0" g="0" b="0"/>
+      </a:fillRef>
+      <a:effectRef idx="1">
+        <a:scrgbClr r="0" g="0" b="0"/>
+      </a:effectRef>
+      <a:fontRef idx="minor">
+        <a:schemeClr val="dk1"/>
+      </a:fontRef>
+    </dgm:style>
+  </dgm:styleLbl>
+  <dgm:styleLbl name="sibTrans1D1">
+    <dgm:scene3d>
+      <a:camera prst="orthographicFront"/>
+      <a:lightRig rig="threePt" dir="t"/>
+    </dgm:scene3d>
+    <dgm:sp3d/>
+    <dgm:txPr/>
+    <dgm:style>
+      <a:lnRef idx="1">
+        <a:scrgbClr r="0" g="0" b="0"/>
+      </a:lnRef>
+      <a:fillRef idx="0">
+        <a:scrgbClr r="0" g="0" b="0"/>
+      </a:fillRef>
+      <a:effectRef idx="0">
+        <a:scrgbClr r="0" g="0" b="0"/>
+      </a:effectRef>
+      <a:fontRef idx="minor"/>
+    </dgm:style>
+  </dgm:styleLbl>
+  <dgm:styleLbl name="callout">
+    <dgm:scene3d>
+      <a:camera prst="orthographicFront"/>
+      <a:lightRig rig="threePt" dir="t"/>
+    </dgm:scene3d>
+    <dgm:sp3d/>
+    <dgm:txPr/>
+    <dgm:style>
+      <a:lnRef idx="1">
+        <a:scrgbClr r="0" g="0" b="0"/>
+      </a:lnRef>
+      <a:fillRef idx="2">
+        <a:scrgbClr r="0" g="0" b="0"/>
+      </a:fillRef>
+      <a:effectRef idx="1">
+        <a:scrgbClr r="0" g="0" b="0"/>
+      </a:effectRef>
+      <a:fontRef idx="minor"/>
+    </dgm:style>
+  </dgm:styleLbl>
+  <dgm:styleLbl name="asst0">
+    <dgm:scene3d>
+      <a:camera prst="orthographicFront"/>
+      <a:lightRig rig="flat" dir="t"/>
+    </dgm:scene3d>
+    <dgm:sp3d prstMaterial="dkEdge">
+      <a:bevelT w="8200" h="38100"/>
+    </dgm:sp3d>
+    <dgm:txPr/>
+    <dgm:style>
+      <a:lnRef idx="0">
+        <a:scrgbClr r="0" g="0" b="0"/>
+      </a:lnRef>
+      <a:fillRef idx="2">
+        <a:scrgbClr r="0" g="0" b="0"/>
+      </a:fillRef>
+      <a:effectRef idx="1">
+        <a:scrgbClr r="0" g="0" b="0"/>
+      </a:effectRef>
+      <a:fontRef idx="minor">
+        <a:schemeClr val="dk1"/>
+      </a:fontRef>
+    </dgm:style>
+  </dgm:styleLbl>
+  <dgm:styleLbl name="asst1">
+    <dgm:scene3d>
+      <a:camera prst="orthographicFront"/>
+      <a:lightRig rig="flat" dir="t"/>
+    </dgm:scene3d>
+    <dgm:sp3d prstMaterial="dkEdge">
+      <a:bevelT w="8200" h="38100"/>
+    </dgm:sp3d>
+    <dgm:txPr/>
+    <dgm:style>
+      <a:lnRef idx="0">
+        <a:scrgbClr r="0" g="0" b="0"/>
+      </a:lnRef>
+      <a:fillRef idx="2">
+        <a:scrgbClr r="0" g="0" b="0"/>
+      </a:fillRef>
+      <a:effectRef idx="1">
+        <a:scrgbClr r="0" g="0" b="0"/>
+      </a:effectRef>
+      <a:fontRef idx="minor">
+        <a:schemeClr val="dk1"/>
+      </a:fontRef>
+    </dgm:style>
+  </dgm:styleLbl>
+  <dgm:styleLbl name="asst2">
+    <dgm:scene3d>
+      <a:camera prst="orthographicFront"/>
+      <a:lightRig rig="flat" dir="t"/>
+    </dgm:scene3d>
+    <dgm:sp3d prstMaterial="dkEdge">
+      <a:bevelT w="8200" h="38100"/>
+    </dgm:sp3d>
+    <dgm:txPr/>
+    <dgm:style>
+      <a:lnRef idx="0">
+        <a:scrgbClr r="0" g="0" b="0"/>
+      </a:lnRef>
+      <a:fillRef idx="2">
+        <a:scrgbClr r="0" g="0" b="0"/>
+      </a:fillRef>
+      <a:effectRef idx="1">
+        <a:scrgbClr r="0" g="0" b="0"/>
+      </a:effectRef>
+      <a:fontRef idx="minor">
+        <a:schemeClr val="dk1"/>
+      </a:fontRef>
+    </dgm:style>
+  </dgm:styleLbl>
+  <dgm:styleLbl name="asst3">
+    <dgm:scene3d>
+      <a:camera prst="orthographicFront"/>
+      <a:lightRig rig="flat" dir="t"/>
+    </dgm:scene3d>
+    <dgm:sp3d prstMaterial="dkEdge">
+      <a:bevelT w="8200" h="38100"/>
+    </dgm:sp3d>
+    <dgm:txPr/>
+    <dgm:style>
+      <a:lnRef idx="0">
+        <a:scrgbClr r="0" g="0" b="0"/>
+      </a:lnRef>
+      <a:fillRef idx="2">
+        <a:scrgbClr r="0" g="0" b="0"/>
+      </a:fillRef>
+      <a:effectRef idx="1">
+        <a:scrgbClr r="0" g="0" b="0"/>
+      </a:effectRef>
+      <a:fontRef idx="minor">
+        <a:schemeClr val="dk1"/>
+      </a:fontRef>
+    </dgm:style>
+  </dgm:styleLbl>
+  <dgm:styleLbl name="asst4">
+    <dgm:scene3d>
+      <a:camera prst="orthographicFront"/>
+      <a:lightRig rig="flat" dir="t"/>
+    </dgm:scene3d>
+    <dgm:sp3d prstMaterial="dkEdge">
+      <a:bevelT w="8200" h="38100"/>
+    </dgm:sp3d>
+    <dgm:txPr/>
+    <dgm:style>
+      <a:lnRef idx="0">
+        <a:scrgbClr r="0" g="0" b="0"/>
+      </a:lnRef>
+      <a:fillRef idx="2">
+        <a:scrgbClr r="0" g="0" b="0"/>
+      </a:fillRef>
+      <a:effectRef idx="1">
+        <a:scrgbClr r="0" g="0" b="0"/>
+      </a:effectRef>
+      <a:fontRef idx="minor">
+        <a:schemeClr val="dk1"/>
+      </a:fontRef>
+    </dgm:style>
+  </dgm:styleLbl>
+  <dgm:styleLbl name="parChTrans2D1">
+    <dgm:scene3d>
+      <a:camera prst="orthographicFront"/>
+      <a:lightRig rig="threePt" dir="t"/>
+    </dgm:scene3d>
+    <dgm:sp3d/>
+    <dgm:txPr/>
+    <dgm:style>
+      <a:lnRef idx="1">
+        <a:scrgbClr r="0" g="0" b="0"/>
+      </a:lnRef>
+      <a:fillRef idx="2">
+        <a:scrgbClr r="0" g="0" b="0"/>
+      </a:fillRef>
+      <a:effectRef idx="1">
+        <a:scrgbClr r="0" g="0" b="0"/>
+      </a:effectRef>
+      <a:fontRef idx="minor">
+        <a:schemeClr val="dk1"/>
+      </a:fontRef>
+    </dgm:style>
+  </dgm:styleLbl>
+  <dgm:styleLbl name="parChTrans2D2">
+    <dgm:scene3d>
+      <a:camera prst="orthographicFront"/>
+      <a:lightRig rig="threePt" dir="t"/>
+    </dgm:scene3d>
+    <dgm:sp3d/>
+    <dgm:txPr/>
+    <dgm:style>
+      <a:lnRef idx="1">
+        <a:scrgbClr r="0" g="0" b="0"/>
+      </a:lnRef>
+      <a:fillRef idx="2">
+        <a:scrgbClr r="0" g="0" b="0"/>
+      </a:fillRef>
+      <a:effectRef idx="1">
+        <a:scrgbClr r="0" g="0" b="0"/>
+      </a:effectRef>
+      <a:fontRef idx="minor">
+        <a:schemeClr val="dk1"/>
+      </a:fontRef>
+    </dgm:style>
+  </dgm:styleLbl>
+  <dgm:styleLbl name="parChTrans2D3">
+    <dgm:scene3d>
+      <a:camera prst="orthographicFront"/>
+      <a:lightRig rig="threePt" dir="t"/>
+    </dgm:scene3d>
+    <dgm:sp3d/>
+    <dgm:txPr/>
+    <dgm:style>
+      <a:lnRef idx="1">
+        <a:scrgbClr r="0" g="0" b="0"/>
+      </a:lnRef>
+      <a:fillRef idx="2">
+        <a:scrgbClr r="0" g="0" b="0"/>
+      </a:fillRef>
+      <a:effectRef idx="1">
+        <a:scrgbClr r="0" g="0" b="0"/>
+      </a:effectRef>
+      <a:fontRef idx="minor">
+        <a:schemeClr val="dk1"/>
+      </a:fontRef>
+    </dgm:style>
+  </dgm:styleLbl>
+  <dgm:styleLbl name="parChTrans2D4">
+    <dgm:scene3d>
+      <a:camera prst="orthographicFront"/>
+      <a:lightRig rig="threePt" dir="t"/>
+    </dgm:scene3d>
+    <dgm:sp3d/>
+    <dgm:txPr/>
+    <dgm:style>
+      <a:lnRef idx="1">
+        <a:scrgbClr r="0" g="0" b="0"/>
+      </a:lnRef>
+      <a:fillRef idx="2">
+        <a:scrgbClr r="0" g="0" b="0"/>
+      </a:fillRef>
+      <a:effectRef idx="1">
+        <a:scrgbClr r="0" g="0" b="0"/>
+      </a:effectRef>
+      <a:fontRef idx="minor">
+        <a:schemeClr val="dk1"/>
+      </a:fontRef>
+    </dgm:style>
+  </dgm:styleLbl>
+  <dgm:styleLbl name="parChTrans1D1">
+    <dgm:scene3d>
+      <a:camera prst="orthographicFront"/>
+      <a:lightRig rig="threePt" dir="t"/>
+    </dgm:scene3d>
+    <dgm:sp3d/>
+    <dgm:txPr/>
+    <dgm:style>
+      <a:lnRef idx="2">
+        <a:scrgbClr r="0" g="0" b="0"/>
+      </a:lnRef>
+      <a:fillRef idx="0">
+        <a:scrgbClr r="0" g="0" b="0"/>
+      </a:fillRef>
+      <a:effectRef idx="0">
+        <a:scrgbClr r="0" g="0" b="0"/>
+      </a:effectRef>
+      <a:fontRef idx="minor"/>
+    </dgm:style>
+  </dgm:styleLbl>
+  <dgm:styleLbl name="parChTrans1D2">
+    <dgm:scene3d>
+      <a:camera prst="orthographicFront"/>
+      <a:lightRig rig="threePt" dir="t"/>
+    </dgm:scene3d>
+    <dgm:sp3d/>
+    <dgm:txPr/>
+    <dgm:style>
+      <a:lnRef idx="2">
+        <a:scrgbClr r="0" g="0" b="0"/>
+      </a:lnRef>
+      <a:fillRef idx="0">
+        <a:scrgbClr r="0" g="0" b="0"/>
+      </a:fillRef>
+      <a:effectRef idx="0">
+        <a:scrgbClr r="0" g="0" b="0"/>
+      </a:effectRef>
+      <a:fontRef idx="minor"/>
+    </dgm:style>
+  </dgm:styleLbl>
+  <dgm:styleLbl name="parChTrans1D3">
+    <dgm:scene3d>
+      <a:camera prst="orthographicFront"/>
+      <a:lightRig rig="threePt" dir="t"/>
+    </dgm:scene3d>
+    <dgm:sp3d/>
+    <dgm:txPr/>
+    <dgm:style>
+      <a:lnRef idx="2">
+        <a:scrgbClr r="0" g="0" b="0"/>
+      </a:lnRef>
+      <a:fillRef idx="0">
+        <a:scrgbClr r="0" g="0" b="0"/>
+      </a:fillRef>
+      <a:effectRef idx="0">
+        <a:scrgbClr r="0" g="0" b="0"/>
+      </a:effectRef>
+      <a:fontRef idx="minor"/>
+    </dgm:style>
+  </dgm:styleLbl>
+  <dgm:styleLbl name="parChTrans1D4">
+    <dgm:scene3d>
+      <a:camera prst="orthographicFront"/>
+      <a:lightRig rig="threePt" dir="t"/>
+    </dgm:scene3d>
+    <dgm:sp3d/>
+    <dgm:txPr/>
+    <dgm:style>
+      <a:lnRef idx="2">
+        <a:scrgbClr r="0" g="0" b="0"/>
+      </a:lnRef>
+      <a:fillRef idx="0">
+        <a:scrgbClr r="0" g="0" b="0"/>
+      </a:fillRef>
+      <a:effectRef idx="0">
+        <a:scrgbClr r="0" g="0" b="0"/>
+      </a:effectRef>
+      <a:fontRef idx="minor"/>
+    </dgm:style>
+  </dgm:styleLbl>
+  <dgm:styleLbl name="fgAcc1">
+    <dgm:scene3d>
+      <a:camera prst="orthographicFront"/>
+      <a:lightRig rig="threePt" dir="t"/>
+    </dgm:scene3d>
+    <dgm:sp3d/>
+    <dgm:txPr/>
+    <dgm:style>
+      <a:lnRef idx="1">
+        <a:scrgbClr r="0" g="0" b="0"/>
+      </a:lnRef>
+      <a:fillRef idx="1">
+        <a:scrgbClr r="0" g="0" b="0"/>
+      </a:fillRef>
+      <a:effectRef idx="0">
+        <a:scrgbClr r="0" g="0" b="0"/>
+      </a:effectRef>
+      <a:fontRef idx="minor"/>
+    </dgm:style>
+  </dgm:styleLbl>
+  <dgm:styleLbl name="conFgAcc1">
+    <dgm:scene3d>
+      <a:camera prst="orthographicFront"/>
+      <a:lightRig rig="threePt" dir="t"/>
+    </dgm:scene3d>
+    <dgm:sp3d/>
+    <dgm:txPr/>
+    <dgm:style>
+      <a:lnRef idx="1">
+        <a:scrgbClr r="0" g="0" b="0"/>
+      </a:lnRef>
+      <a:fillRef idx="1">
+        <a:scrgbClr r="0" g="0" b="0"/>
+      </a:fillRef>
+      <a:effectRef idx="0">
+        <a:scrgbClr r="0" g="0" b="0"/>
+      </a:effectRef>
+      <a:fontRef idx="minor"/>
+    </dgm:style>
+  </dgm:styleLbl>
+  <dgm:styleLbl name="alignAcc1">
+    <dgm:scene3d>
+      <a:camera prst="orthographicFront"/>
+      <a:lightRig rig="threePt" dir="t"/>
+    </dgm:scene3d>
+    <dgm:sp3d/>
+    <dgm:txPr/>
+    <dgm:style>
+      <a:lnRef idx="1">
+        <a:scrgbClr r="0" g="0" b="0"/>
+      </a:lnRef>
+      <a:fillRef idx="1">
+        <a:scrgbClr r="0" g="0" b="0"/>
+      </a:fillRef>
+      <a:effectRef idx="0">
+        <a:scrgbClr r="0" g="0" b="0"/>
+      </a:effectRef>
+      <a:fontRef idx="minor"/>
+    </dgm:style>
+  </dgm:styleLbl>
+  <dgm:styleLbl name="trAlignAcc1">
+    <dgm:scene3d>
+      <a:camera prst="orthographicFront"/>
+      <a:lightRig rig="threePt" dir="t"/>
+    </dgm:scene3d>
+    <dgm:sp3d/>
+    <dgm:txPr/>
+    <dgm:style>
+      <a:lnRef idx="1">
+        <a:scrgbClr r="0" g="0" b="0"/>
+      </a:lnRef>
+      <a:fillRef idx="1">
+        <a:scrgbClr r="0" g="0" b="0"/>
+      </a:fillRef>
+      <a:effectRef idx="0">
+        <a:scrgbClr r="0" g="0" b="0"/>
+      </a:effectRef>
+      <a:fontRef idx="minor"/>
+    </dgm:style>
+  </dgm:styleLbl>
+  <dgm:styleLbl name="bgAcc1">
+    <dgm:scene3d>
+      <a:camera prst="orthographicFront"/>
+      <a:lightRig rig="threePt" dir="t"/>
+    </dgm:scene3d>
+    <dgm:sp3d/>
+    <dgm:txPr/>
+    <dgm:style>
+      <a:lnRef idx="1">
+        <a:scrgbClr r="0" g="0" b="0"/>
+      </a:lnRef>
+      <a:fillRef idx="1">
+        <a:scrgbClr r="0" g="0" b="0"/>
+      </a:fillRef>
+      <a:effectRef idx="0">
+        <a:scrgbClr r="0" g="0" b="0"/>
+      </a:effectRef>
+      <a:fontRef idx="minor"/>
+    </dgm:style>
+  </dgm:styleLbl>
+  <dgm:styleLbl name="solidFgAcc1">
+    <dgm:scene3d>
+      <a:camera prst="orthographicFront"/>
+      <a:lightRig rig="threePt" dir="t"/>
+    </dgm:scene3d>
+    <dgm:sp3d/>
+    <dgm:txPr/>
+    <dgm:style>
+      <a:lnRef idx="1">
+        <a:scrgbClr r="0" g="0" b="0"/>
+      </a:lnRef>
+      <a:fillRef idx="2">
+        <a:scrgbClr r="0" g="0" b="0"/>
+      </a:fillRef>
+      <a:effectRef idx="0">
+        <a:scrgbClr r="0" g="0" b="0"/>
+      </a:effectRef>
+      <a:fontRef idx="minor"/>
+    </dgm:style>
+  </dgm:styleLbl>
+  <dgm:styleLbl name="solidAlignAcc1">
+    <dgm:scene3d>
+      <a:camera prst="orthographicFront"/>
+      <a:lightRig rig="threePt" dir="t"/>
+    </dgm:scene3d>
+    <dgm:sp3d/>
+    <dgm:txPr/>
+    <dgm:style>
+      <a:lnRef idx="1">
+        <a:scrgbClr r="0" g="0" b="0"/>
+      </a:lnRef>
+      <a:fillRef idx="1">
+        <a:scrgbClr r="0" g="0" b="0"/>
+      </a:fillRef>
+      <a:effectRef idx="0">
+        <a:scrgbClr r="0" g="0" b="0"/>
+      </a:effectRef>
+      <a:fontRef idx="minor"/>
+    </dgm:style>
+  </dgm:styleLbl>
+  <dgm:styleLbl name="solidBgAcc1">
+    <dgm:scene3d>
+      <a:camera prst="orthographicFront"/>
+      <a:lightRig rig="threePt" dir="t"/>
+    </dgm:scene3d>
+    <dgm:sp3d/>
+    <dgm:txPr/>
+    <dgm:style>
+      <a:lnRef idx="1">
+        <a:scrgbClr r="0" g="0" b="0"/>
+      </a:lnRef>
+      <a:fillRef idx="1">
+        <a:scrgbClr r="0" g="0" b="0"/>
+      </a:fillRef>
+      <a:effectRef idx="0">
+        <a:scrgbClr r="0" g="0" b="0"/>
+      </a:effectRef>
+      <a:fontRef idx="minor"/>
+    </dgm:style>
+  </dgm:styleLbl>
+  <dgm:styleLbl name="fgAccFollowNode1">
+    <dgm:scene3d>
+      <a:camera prst="orthographicFront"/>
+      <a:lightRig rig="threePt" dir="t"/>
+    </dgm:scene3d>
+    <dgm:sp3d/>
+    <dgm:txPr/>
+    <dgm:style>
+      <a:lnRef idx="1">
+        <a:scrgbClr r="0" g="0" b="0"/>
+      </a:lnRef>
+      <a:fillRef idx="1">
+        <a:scrgbClr r="0" g="0" b="0"/>
+      </a:fillRef>
+      <a:effectRef idx="0">
+        <a:scrgbClr r="0" g="0" b="0"/>
+      </a:effectRef>
+      <a:fontRef idx="minor"/>
+    </dgm:style>
+  </dgm:styleLbl>
+  <dgm:styleLbl name="alignAccFollowNode1">
+    <dgm:scene3d>
+      <a:camera prst="orthographicFront"/>
+      <a:lightRig rig="threePt" dir="t"/>
+    </dgm:scene3d>
+    <dgm:sp3d/>
+    <dgm:txPr/>
+    <dgm:style>
+      <a:lnRef idx="1">
+        <a:scrgbClr r="0" g="0" b="0"/>
+      </a:lnRef>
+      <a:fillRef idx="1">
+        <a:scrgbClr r="0" g="0" b="0"/>
+      </a:fillRef>
+      <a:effectRef idx="0">
+        <a:scrgbClr r="0" g="0" b="0"/>
+      </a:effectRef>
+      <a:fontRef idx="minor"/>
+    </dgm:style>
+  </dgm:styleLbl>
+  <dgm:styleLbl name="bgAccFollowNode1">
+    <dgm:scene3d>
+      <a:camera prst="orthographicFront"/>
+      <a:lightRig rig="threePt" dir="t"/>
+    </dgm:scene3d>
+    <dgm:sp3d/>
+    <dgm:txPr/>
+    <dgm:style>
+      <a:lnRef idx="1">
+        <a:scrgbClr r="0" g="0" b="0"/>
+      </a:lnRef>
+      <a:fillRef idx="1">
+        <a:scrgbClr r="0" g="0" b="0"/>
+      </a:fillRef>
+      <a:effectRef idx="0">
+        <a:scrgbClr r="0" g="0" b="0"/>
+      </a:effectRef>
+      <a:fontRef idx="minor"/>
+    </dgm:style>
+  </dgm:styleLbl>
+  <dgm:styleLbl name="fgAcc0">
+    <dgm:scene3d>
+      <a:camera prst="orthographicFront"/>
+      <a:lightRig rig="threePt" dir="t"/>
+    </dgm:scene3d>
+    <dgm:sp3d/>
+    <dgm:txPr/>
+    <dgm:style>
+      <a:lnRef idx="1">
+        <a:scrgbClr r="0" g="0" b="0"/>
+      </a:lnRef>
+      <a:fillRef idx="1">
+        <a:scrgbClr r="0" g="0" b="0"/>
+      </a:fillRef>
+      <a:effectRef idx="0">
+        <a:scrgbClr r="0" g="0" b="0"/>
+      </a:effectRef>
+      <a:fontRef idx="minor"/>
+    </dgm:style>
+  </dgm:styleLbl>
+  <dgm:styleLbl name="fgAcc2">
+    <dgm:scene3d>
+      <a:camera prst="orthographicFront"/>
+      <a:lightRig rig="threePt" dir="t"/>
+    </dgm:scene3d>
+    <dgm:sp3d/>
+    <dgm:txPr/>
+    <dgm:style>
+      <a:lnRef idx="1">
+        <a:scrgbClr r="0" g="0" b="0"/>
+      </a:lnRef>
+      <a:fillRef idx="1">
+        <a:scrgbClr r="0" g="0" b="0"/>
+      </a:fillRef>
+      <a:effectRef idx="0">
+        <a:scrgbClr r="0" g="0" b="0"/>
+      </a:effectRef>
+      <a:fontRef idx="minor"/>
+    </dgm:style>
+  </dgm:styleLbl>
+  <dgm:styleLbl name="fgAcc3">
+    <dgm:scene3d>
+      <a:camera prst="orthographicFront"/>
+      <a:lightRig rig="threePt" dir="t"/>
+    </dgm:scene3d>
+    <dgm:sp3d/>
+    <dgm:txPr/>
+    <dgm:style>
+      <a:lnRef idx="1">
+        <a:scrgbClr r="0" g="0" b="0"/>
+      </a:lnRef>
+      <a:fillRef idx="1">
+        <a:scrgbClr r="0" g="0" b="0"/>
+      </a:fillRef>
+      <a:effectRef idx="0">
+        <a:scrgbClr r="0" g="0" b="0"/>
+      </a:effectRef>
+      <a:fontRef idx="minor"/>
+    </dgm:style>
+  </dgm:styleLbl>
+  <dgm:styleLbl name="fgAcc4">
+    <dgm:scene3d>
+      <a:camera prst="orthographicFront"/>
+      <a:lightRig rig="threePt" dir="t"/>
+    </dgm:scene3d>
+    <dgm:sp3d/>
+    <dgm:txPr/>
+    <dgm:style>
+      <a:lnRef idx="1">
+        <a:scrgbClr r="0" g="0" b="0"/>
+      </a:lnRef>
+      <a:fillRef idx="1">
+        <a:scrgbClr r="0" g="0" b="0"/>
+      </a:fillRef>
+      <a:effectRef idx="0">
+        <a:scrgbClr r="0" g="0" b="0"/>
+      </a:effectRef>
+      <a:fontRef idx="minor"/>
+    </dgm:style>
+  </dgm:styleLbl>
+  <dgm:styleLbl name="bgShp">
+    <dgm:scene3d>
+      <a:camera prst="orthographicFront"/>
+      <a:lightRig rig="threePt" dir="t"/>
+    </dgm:scene3d>
+    <dgm:sp3d/>
+    <dgm:txPr/>
+    <dgm:style>
+      <a:lnRef idx="0">
+        <a:scrgbClr r="0" g="0" b="0"/>
+      </a:lnRef>
+      <a:fillRef idx="1">
+        <a:scrgbClr r="0" g="0" b="0"/>
+      </a:fillRef>
+      <a:effectRef idx="1">
+        <a:scrgbClr r="0" g="0" b="0"/>
+      </a:effectRef>
+      <a:fontRef idx="minor"/>
+    </dgm:style>
+  </dgm:styleLbl>
+  <dgm:styleLbl name="dkBgShp">
+    <dgm:scene3d>
+      <a:camera prst="orthographicFront"/>
+      <a:lightRig rig="threePt" dir="t"/>
+    </dgm:scene3d>
+    <dgm:sp3d/>
+    <dgm:txPr/>
+    <dgm:style>
+      <a:lnRef idx="0">
+        <a:scrgbClr r="0" g="0" b="0"/>
+      </a:lnRef>
+      <a:fillRef idx="1">
+        <a:scrgbClr r="0" g="0" b="0"/>
+      </a:fillRef>
+      <a:effectRef idx="1">
+        <a:scrgbClr r="0" g="0" b="0"/>
+      </a:effectRef>
+      <a:fontRef idx="minor"/>
+    </dgm:style>
+  </dgm:styleLbl>
+  <dgm:styleLbl name="trBgShp">
+    <dgm:scene3d>
+      <a:camera prst="orthographicFront"/>
+      <a:lightRig rig="threePt" dir="t"/>
+    </dgm:scene3d>
+    <dgm:sp3d/>
+    <dgm:txPr/>
+    <dgm:style>
+      <a:lnRef idx="0">
+        <a:scrgbClr r="0" g="0" b="0"/>
+      </a:lnRef>
+      <a:fillRef idx="1">
+        <a:scrgbClr r="0" g="0" b="0"/>
+      </a:fillRef>
+      <a:effectRef idx="0">
+        <a:scrgbClr r="0" g="0" b="0"/>
+      </a:effectRef>
+      <a:fontRef idx="minor"/>
+    </dgm:style>
+  </dgm:styleLbl>
+  <dgm:styleLbl name="fgShp">
+    <dgm:scene3d>
+      <a:camera prst="orthographicFront"/>
+      <a:lightRig rig="flat" dir="t"/>
+    </dgm:scene3d>
+    <dgm:sp3d prstMaterial="dkEdge">
+      <a:bevelT w="8200" h="38100"/>
+    </dgm:sp3d>
+    <dgm:txPr/>
+    <dgm:style>
+      <a:lnRef idx="1">
+        <a:scrgbClr r="0" g="0" b="0"/>
+      </a:lnRef>
+      <a:fillRef idx="2">
+        <a:scrgbClr r="0" g="0" b="0"/>
+      </a:fillRef>
+      <a:effectRef idx="1">
+        <a:scrgbClr r="0" g="0" b="0"/>
+      </a:effectRef>
+      <a:fontRef idx="minor"/>
+    </dgm:style>
+  </dgm:styleLbl>
+  <dgm:styleLbl name="revTx">
+    <dgm:scene3d>
+      <a:camera prst="orthographicFront"/>
+      <a:lightRig rig="threePt" dir="t"/>
+    </dgm:scene3d>
+    <dgm:sp3d/>
+    <dgm:txPr/>
+    <dgm:style>
+      <a:lnRef idx="0">
+        <a:scrgbClr r="0" g="0" b="0"/>
+      </a:lnRef>
+      <a:fillRef idx="0">
+        <a:scrgbClr r="0" g="0" b="0"/>
+      </a:fillRef>
+      <a:effectRef idx="0">
+        <a:scrgbClr r="0" g="0" b="0"/>
+      </a:effectRef>
+      <a:fontRef idx="minor"/>
+    </dgm:style>
+  </dgm:styleLbl>
+</dgm:styleDef>
 </file>
 
 <file path=word/theme/theme1.xml><?xml version="1.0" encoding="utf-8"?>

</xml_diff>